<commit_message>
Added list implementation from server side
</commit_message>
<xml_diff>
--- a/Q2/ניתוח איומים.docx
+++ b/Q2/ניתוח איומים.docx
@@ -373,7 +373,7 @@
           <w:rFonts w:hint="cs"/>
           <w:rtl/>
         </w:rPr>
-        <w:t>משאבים</w:t>
+        <w:t>נכסים</w:t>
       </w:r>
       <w:r>
         <w:rPr>
@@ -395,7 +395,21 @@
           <w:rFonts w:hint="cs"/>
           <w:rtl/>
         </w:rPr>
-        <w:t>המידע הבא יוגדר כחשוב לצורך המשך המסמך, ונקבע שיש להגן על משאבים אלה בעדיפות ראשונה.</w:t>
+        <w:t xml:space="preserve">המידע הבא יוגדר כחשוב לצורך המשך המסמך, ונקבע שיש להגן על </w:t>
+      </w:r>
+      <w:r>
+        <w:rPr>
+          <w:rFonts w:hint="cs"/>
+          <w:rtl/>
+        </w:rPr>
+        <w:t>נכסים</w:t>
+      </w:r>
+      <w:r>
+        <w:rPr>
+          <w:rFonts w:hint="cs"/>
+          <w:rtl/>
+        </w:rPr>
+        <w:t xml:space="preserve"> אלה בעדיפות ראשונה.</w:t>
       </w:r>
     </w:p>
     <w:p>
@@ -551,24 +565,13 @@
         </w:rPr>
         <w:t>אשרה המקורית של המשתמש או באשרה גנובה.</w:t>
       </w:r>
-    </w:p>
-    <w:p>
-      <w:pPr>
-        <w:pStyle w:val="ListParagraph"/>
-        <w:bidi/>
-        <w:rPr>
-          <w:rtl/>
-        </w:rPr>
-      </w:pPr>
-    </w:p>
-    <w:p>
-      <w:pPr>
-        <w:pStyle w:val="ListParagraph"/>
-        <w:bidi/>
-        <w:rPr>
-          <w:rtl/>
-        </w:rPr>
-      </w:pPr>
+      <w:r>
+        <w:rPr>
+          <w:rFonts w:hint="cs"/>
+          <w:rtl/>
+        </w:rPr>
+        <w:t xml:space="preserve"> </w:t>
+      </w:r>
       <w:r>
         <w:rPr>
           <w:rFonts w:hint="cs"/>
@@ -773,11 +776,47 @@
     </w:p>
     <w:p>
       <w:pPr>
-        <w:bidi/>
-        <w:rPr>
-          <w:rtl/>
-        </w:rPr>
-      </w:pPr>
+        <w:pStyle w:val="ListParagraph"/>
+        <w:bidi/>
+        <w:rPr>
+          <w:rtl/>
+        </w:rPr>
+      </w:pPr>
+    </w:p>
+    <w:p>
+      <w:pPr>
+        <w:pStyle w:val="ListParagraph"/>
+        <w:numPr>
+          <w:ilvl w:val="0"/>
+          <w:numId w:val="2"/>
+        </w:numPr>
+        <w:bidi/>
+      </w:pPr>
+      <w:r>
+        <w:rPr>
+          <w:rFonts w:hint="cs"/>
+          <w:b/>
+          <w:bCs/>
+          <w:rtl/>
+        </w:rPr>
+        <w:t>מסד הנתונים</w:t>
+      </w:r>
+    </w:p>
+    <w:p>
+      <w:pPr>
+        <w:pStyle w:val="ListParagraph"/>
+        <w:bidi/>
+        <w:rPr>
+          <w:rtl/>
+        </w:rPr>
+      </w:pPr>
+      <w:r>
+        <w:rPr>
+          <w:rFonts w:hint="cs"/>
+          <w:rtl/>
+        </w:rPr>
+        <w:t>כאן מוחזק מידע רגיש על כלל משתמשי המערכת. שינוי המידע יכול להטעות את כלל המשתמשים.</w:t>
+      </w:r>
     </w:p>
     <w:p>
       <w:pPr>
@@ -3638,11 +3677,16 @@
     </w:p>
     <w:p>
       <w:pPr>
-        <w:bidi/>
-        <w:rPr>
-          <w:rtl/>
-        </w:rPr>
-      </w:pPr>
+        <w:rPr>
+          <w:rtl/>
+        </w:rPr>
+      </w:pPr>
+      <w:r>
+        <w:rPr>
+          <w:rtl/>
+        </w:rPr>
+        <w:br w:type="page"/>
+      </w:r>
     </w:p>
     <w:p>
       <w:pPr>
@@ -3664,6 +3708,7 @@
           <w:bCs/>
           <w:rtl/>
         </w:rPr>
+        <w:lastRenderedPageBreak/>
         <w:t>תוקף בצד השרת</w:t>
       </w:r>
     </w:p>
@@ -3695,72 +3740,358 @@
     <w:p>
       <w:pPr>
         <w:pStyle w:val="ListParagraph"/>
-        <w:bidi/>
-        <w:rPr>
-          <w:rtl/>
-        </w:rPr>
-      </w:pPr>
-    </w:p>
-    <w:p>
-      <w:pPr>
-        <w:pStyle w:val="ListParagraph"/>
-        <w:bidi/>
-        <w:rPr>
-          <w:rtl/>
-        </w:rPr>
-      </w:pPr>
-    </w:p>
-    <w:p>
-      <w:pPr>
-        <w:pStyle w:val="ListParagraph"/>
-        <w:bidi/>
-        <w:rPr>
-          <w:rtl/>
-        </w:rPr>
-      </w:pPr>
-    </w:p>
-    <w:p>
-      <w:pPr>
-        <w:pStyle w:val="ListParagraph"/>
-        <w:bidi/>
-        <w:rPr>
-          <w:rtl/>
-        </w:rPr>
-      </w:pPr>
-    </w:p>
-    <w:p>
-      <w:pPr>
-        <w:pStyle w:val="ListParagraph"/>
-        <w:bidi/>
-        <w:rPr>
-          <w:rtl/>
-        </w:rPr>
-      </w:pPr>
-    </w:p>
-    <w:p>
-      <w:pPr>
-        <w:pStyle w:val="ListParagraph"/>
-        <w:bidi/>
-        <w:rPr>
-          <w:rtl/>
-        </w:rPr>
-      </w:pPr>
-    </w:p>
-    <w:p>
-      <w:pPr>
-        <w:pStyle w:val="ListParagraph"/>
-        <w:bidi/>
-        <w:rPr>
-          <w:rtl/>
-        </w:rPr>
-      </w:pPr>
+        <w:numPr>
+          <w:ilvl w:val="0"/>
+          <w:numId w:val="13"/>
+        </w:numPr>
+        <w:bidi/>
+        <w:rPr>
+          <w:rFonts w:hint="cs"/>
+          <w:b/>
+          <w:bCs/>
+        </w:rPr>
+      </w:pPr>
+      <w:r>
+        <w:rPr>
+          <w:rFonts w:hint="cs"/>
+          <w:b/>
+          <w:bCs/>
+          <w:rtl/>
+        </w:rPr>
+        <w:t>הדלפת מידע ללקוח יעד</w:t>
+      </w:r>
+    </w:p>
+    <w:p>
+      <w:pPr>
+        <w:pStyle w:val="ListParagraph"/>
+        <w:bidi/>
+        <w:ind w:left="1080"/>
+        <w:rPr>
+          <w:rtl/>
+        </w:rPr>
+      </w:pPr>
+      <w:r>
+        <w:rPr>
+          <w:rFonts w:hint="cs"/>
+          <w:rtl/>
+        </w:rPr>
+        <w:t>תוקף בצד השרת עלול לרצות להדליף מידע על גבי המערכת למשל לצד לקוח אשר משתף פעולה.</w:t>
+      </w:r>
+    </w:p>
+    <w:p>
+      <w:pPr>
+        <w:pStyle w:val="ListParagraph"/>
+        <w:bidi/>
+        <w:ind w:left="1080"/>
+        <w:rPr>
+          <w:rtl/>
+        </w:rPr>
+      </w:pPr>
+      <w:r>
+        <w:rPr>
+          <w:rFonts w:hint="cs"/>
+          <w:rtl/>
+        </w:rPr>
+        <w:t xml:space="preserve">דבר זה נוח להפליא בזכות הפרוטוקול המאפשר שליחת הודעות מוצפנות בגודל דינמי, כך שלפי הגדרה אין באפשרות השרת לסנן את תוכן ההודעה </w:t>
+      </w:r>
+      <w:r>
+        <w:rPr>
+          <w:rFonts w:hint="cs"/>
+          <w:rtl/>
+        </w:rPr>
+        <w:t xml:space="preserve">היוצאת </w:t>
+      </w:r>
+      <w:r>
+        <w:rPr>
+          <w:rFonts w:hint="cs"/>
+          <w:rtl/>
+        </w:rPr>
+        <w:t xml:space="preserve">עד כדי </w:t>
+      </w:r>
+      <w:r>
+        <w:rPr>
+          <w:rFonts w:hint="cs"/>
+          <w:rtl/>
+        </w:rPr>
+        <w:t>תאימות ב</w:t>
+      </w:r>
+      <w:r>
+        <w:rPr>
+          <w:rFonts w:hint="cs"/>
+          <w:rtl/>
+        </w:rPr>
+        <w:t>גודל.</w:t>
+      </w:r>
+    </w:p>
+    <w:p>
+      <w:pPr>
+        <w:pStyle w:val="ListParagraph"/>
+        <w:bidi/>
+        <w:ind w:left="1080"/>
+        <w:rPr>
+          <w:rtl/>
+        </w:rPr>
+      </w:pPr>
+    </w:p>
+    <w:p>
+      <w:pPr>
+        <w:pStyle w:val="ListParagraph"/>
+        <w:bidi/>
+        <w:ind w:left="1080"/>
+        <w:rPr>
+          <w:rtl/>
+        </w:rPr>
+      </w:pPr>
+      <w:r>
+        <w:rPr>
+          <w:rFonts w:hint="cs"/>
+          <w:rtl/>
+        </w:rPr>
+        <w:t>מידע זה יכול לכלול כל דבר בין רשימת קריאות המערכת אותן מבצע השרת (בעזרת קישור להשמשת חולשה אחרת) ועד לניטור תעבורה כללי.</w:t>
+      </w:r>
+    </w:p>
+    <w:p>
+      <w:pPr>
+        <w:pStyle w:val="ListParagraph"/>
+        <w:bidi/>
+        <w:ind w:left="1080"/>
+        <w:rPr>
+          <w:rtl/>
+        </w:rPr>
+      </w:pPr>
+    </w:p>
+    <w:p>
+      <w:pPr>
+        <w:pStyle w:val="ListParagraph"/>
+        <w:bidi/>
+        <w:ind w:left="1080"/>
+        <w:rPr>
+          <w:rtl/>
+        </w:rPr>
+      </w:pPr>
+      <w:r>
+        <w:rPr>
+          <w:rFonts w:hint="cs"/>
+          <w:rtl/>
+        </w:rPr>
+        <w:t xml:space="preserve">בהנחה ונמצאה גם יכולת הזרקת קוד מרחוק, הדפלה זו מאפשרת ערוץ שלם של תקשורת בין התוקף המרוחק לבין צד השרת ואף הרצת </w:t>
+      </w:r>
+      <w:r>
+        <w:t>shell</w:t>
+      </w:r>
+      <w:r>
+        <w:rPr>
+          <w:rFonts w:hint="cs"/>
+          <w:rtl/>
+        </w:rPr>
+        <w:t xml:space="preserve"> נוחה עם חיווי לתוקף (העברת פלט הפקודות חזרה דרך הערוץ ה"מוצפן" הדינמי).</w:t>
+      </w:r>
+    </w:p>
+    <w:p>
+      <w:pPr>
+        <w:pStyle w:val="ListParagraph"/>
+        <w:bidi/>
+        <w:ind w:left="1080"/>
+        <w:rPr>
+          <w:rtl/>
+        </w:rPr>
+      </w:pPr>
+    </w:p>
+    <w:p>
+      <w:pPr>
+        <w:pStyle w:val="ListParagraph"/>
+        <w:bidi/>
+        <w:ind w:left="1080"/>
+        <w:rPr>
+          <w:u w:val="single"/>
+          <w:rtl/>
+        </w:rPr>
+      </w:pPr>
+      <w:r>
+        <w:rPr>
+          <w:rFonts w:hint="cs"/>
+          <w:u w:val="single"/>
+          <w:rtl/>
+        </w:rPr>
+        <w:t>פתרון:</w:t>
+      </w:r>
+    </w:p>
+    <w:p>
+      <w:pPr>
+        <w:pStyle w:val="ListParagraph"/>
+        <w:numPr>
+          <w:ilvl w:val="1"/>
+          <w:numId w:val="3"/>
+        </w:numPr>
+        <w:bidi/>
+        <w:rPr>
+          <w:rFonts w:hint="cs"/>
+          <w:rtl/>
+        </w:rPr>
+      </w:pPr>
+      <w:r>
+        <w:rPr>
+          <w:rFonts w:hint="cs"/>
+          <w:rtl/>
+        </w:rPr>
+        <w:t>לצמצם עד</w:t>
+      </w:r>
+      <w:r>
+        <w:rPr>
+          <w:rFonts w:hint="cs"/>
+          <w:rtl/>
+        </w:rPr>
+        <w:t xml:space="preserve"> כמה שניתן שימוש בגדלים דינמיים, או להגדיר גודל הודעה מוצפנת מקסימלי.</w:t>
+      </w:r>
+    </w:p>
+    <w:p>
+      <w:pPr>
+        <w:pStyle w:val="ListParagraph"/>
+        <w:numPr>
+          <w:ilvl w:val="1"/>
+          <w:numId w:val="3"/>
+        </w:numPr>
+        <w:bidi/>
+      </w:pPr>
+      <w:r>
+        <w:rPr>
+          <w:rFonts w:hint="cs"/>
+          <w:rtl/>
+        </w:rPr>
+        <w:t xml:space="preserve">הפרדת תפקידי השרת ברמת חומרה או לפחות ברמת פרוססים בין ניהול מידע לבין סינון </w:t>
+      </w:r>
+      <w:r>
+        <w:rPr>
+          <w:rFonts w:hint="cs"/>
+          <w:rtl/>
+        </w:rPr>
+        <w:t xml:space="preserve">וניטור </w:t>
+      </w:r>
+      <w:r>
+        <w:rPr>
+          <w:rFonts w:hint="cs"/>
+          <w:rtl/>
+        </w:rPr>
+        <w:t>המידע הנכנס והיוצא.</w:t>
+      </w:r>
+    </w:p>
+    <w:p>
+      <w:pPr>
+        <w:pStyle w:val="ListParagraph"/>
+        <w:numPr>
+          <w:ilvl w:val="1"/>
+          <w:numId w:val="3"/>
+        </w:numPr>
+        <w:bidi/>
+        <w:rPr>
+          <w:rFonts w:hint="cs"/>
+          <w:rtl/>
+        </w:rPr>
+      </w:pPr>
+      <w:r>
+        <w:rPr>
+          <w:rFonts w:hint="cs"/>
+          <w:rtl/>
+        </w:rPr>
+        <w:t>הקמת צד ניטור מאובטח שיעקוב אחר תעבורת השרת לזיהוי אנומליות כגון זו.</w:t>
+      </w:r>
+    </w:p>
+    <w:p>
+      <w:pPr>
+        <w:pStyle w:val="ListParagraph"/>
+        <w:bidi/>
+        <w:rPr>
+          <w:rtl/>
+        </w:rPr>
+      </w:pPr>
+    </w:p>
+    <w:p>
+      <w:pPr>
+        <w:pStyle w:val="ListParagraph"/>
+        <w:bidi/>
+        <w:rPr>
+          <w:rtl/>
+        </w:rPr>
+      </w:pPr>
+    </w:p>
+    <w:p>
+      <w:pPr>
+        <w:pStyle w:val="ListParagraph"/>
+        <w:bidi/>
+        <w:rPr>
+          <w:rtl/>
+        </w:rPr>
+      </w:pPr>
+    </w:p>
+    <w:p>
+      <w:pPr>
+        <w:pStyle w:val="ListParagraph"/>
+        <w:bidi/>
+        <w:rPr>
+          <w:rtl/>
+        </w:rPr>
+      </w:pPr>
+    </w:p>
+    <w:p>
+      <w:pPr>
+        <w:pStyle w:val="ListParagraph"/>
+        <w:bidi/>
+        <w:rPr>
+          <w:rtl/>
+        </w:rPr>
+      </w:pPr>
+    </w:p>
+    <w:p>
+      <w:pPr>
+        <w:pStyle w:val="ListParagraph"/>
+        <w:bidi/>
+        <w:rPr>
+          <w:rtl/>
+        </w:rPr>
+      </w:pPr>
+    </w:p>
+    <w:p>
+      <w:pPr>
+        <w:pStyle w:val="ListParagraph"/>
+        <w:bidi/>
+        <w:rPr>
+          <w:rtl/>
+        </w:rPr>
+      </w:pPr>
+    </w:p>
+    <w:p>
+      <w:pPr>
+        <w:pStyle w:val="ListParagraph"/>
+        <w:bidi/>
+        <w:rPr>
+          <w:rtl/>
+        </w:rPr>
+      </w:pPr>
+    </w:p>
+    <w:p>
+      <w:pPr>
+        <w:rPr>
+          <w:rFonts w:asciiTheme="majorHAnsi" w:eastAsiaTheme="majorEastAsia" w:hAnsiTheme="majorHAnsi" w:cstheme="majorBidi"/>
+          <w:b/>
+          <w:spacing w:val="-10"/>
+          <w:kern w:val="28"/>
+          <w:sz w:val="56"/>
+          <w:szCs w:val="56"/>
+          <w:rtl/>
+        </w:rPr>
+      </w:pPr>
+      <w:r>
+        <w:rPr>
+          <w:rtl/>
+        </w:rPr>
+        <w:br w:type="page"/>
+      </w:r>
     </w:p>
     <w:p>
       <w:pPr>
         <w:pStyle w:val="Title"/>
         <w:bidi/>
         <w:rPr>
-          <w:rFonts w:hint="cs"/>
           <w:rtl/>
         </w:rPr>
       </w:pPr>
@@ -3864,7 +4195,6 @@
         <w:pStyle w:val="ListParagraph"/>
         <w:bidi/>
         <w:rPr>
-          <w:rFonts w:hint="cs"/>
           <w:rtl/>
         </w:rPr>
       </w:pPr>
@@ -4151,7 +4481,6 @@
         <w:bidi/>
         <w:ind w:left="1080"/>
         <w:rPr>
-          <w:rFonts w:hint="cs"/>
           <w:rtl/>
         </w:rPr>
       </w:pPr>
@@ -4360,200 +4689,835 @@
         </w:numPr>
         <w:bidi/>
       </w:pPr>
+      <w:r>
+        <w:rPr>
+          <w:rFonts w:hint="cs"/>
+          <w:b/>
+          <w:bCs/>
+          <w:rtl/>
+        </w:rPr>
+        <w:t xml:space="preserve">הגדרת פרק ה </w:t>
+      </w:r>
+      <w:r>
+        <w:rPr>
+          <w:b/>
+          <w:bCs/>
+        </w:rPr>
+        <w:t>Timeout</w:t>
+      </w:r>
+      <w:r>
+        <w:rPr>
+          <w:rFonts w:hint="cs"/>
+          <w:b/>
+          <w:bCs/>
+          <w:rtl/>
+        </w:rPr>
+        <w:t xml:space="preserve"> לשמירה על משאבים</w:t>
+      </w:r>
+      <w:r>
+        <w:rPr>
+          <w:rFonts w:hint="cs"/>
+          <w:b/>
+          <w:bCs/>
+          <w:rtl/>
+        </w:rPr>
+        <w:t xml:space="preserve"> </w:t>
+      </w:r>
+    </w:p>
+    <w:p>
+      <w:pPr>
+        <w:pStyle w:val="ListParagraph"/>
+        <w:bidi/>
+        <w:ind w:left="1080"/>
+        <w:rPr>
+          <w:rtl/>
+        </w:rPr>
+      </w:pPr>
+      <w:r>
+        <w:rPr>
+          <w:rFonts w:hint="cs"/>
+          <w:rtl/>
+        </w:rPr>
+        <w:t xml:space="preserve">לא הוגדר זמן </w:t>
+      </w:r>
+      <w:r>
+        <w:t>Timeout</w:t>
+      </w:r>
+      <w:r>
+        <w:rPr>
+          <w:rFonts w:hint="cs"/>
+          <w:rtl/>
+        </w:rPr>
+        <w:t xml:space="preserve"> בהמתנה לבקשה מלקוח.</w:t>
+      </w:r>
+    </w:p>
+    <w:p>
+      <w:pPr>
+        <w:pStyle w:val="ListParagraph"/>
+        <w:bidi/>
+        <w:ind w:left="1080"/>
+        <w:rPr>
+          <w:rtl/>
+        </w:rPr>
+      </w:pPr>
+      <w:r>
+        <w:rPr>
+          <w:rFonts w:hint="cs"/>
+          <w:rtl/>
+        </w:rPr>
+        <w:t xml:space="preserve">מצד אחד, הפרוייקט לא שואף לספק שירותים ללקוחות מרוחקים ולא לוקח אחראיות על בעיות קליטה או תקשורת אפשריות, אבל על פי הגדרת הפרוייקט מתאפשרת הגדרת </w:t>
+      </w:r>
+      <w:r>
+        <w:t>Timeout</w:t>
+      </w:r>
+      <w:r>
+        <w:rPr>
+          <w:rFonts w:hint="cs"/>
+          <w:rtl/>
+        </w:rPr>
+        <w:t xml:space="preserve"> ארוכה אשר פותחת חלון לשלל תקיפות משאבים כגון </w:t>
+      </w:r>
+      <w:r>
+        <w:t>Slow Loris</w:t>
+      </w:r>
+      <w:r>
+        <w:rPr>
+          <w:rFonts w:hint="cs"/>
+          <w:rtl/>
+        </w:rPr>
+        <w:t>.</w:t>
+      </w:r>
+    </w:p>
+    <w:p>
+      <w:pPr>
+        <w:pStyle w:val="ListParagraph"/>
+        <w:bidi/>
+        <w:ind w:left="1080"/>
+        <w:rPr>
+          <w:rtl/>
+        </w:rPr>
+      </w:pPr>
+    </w:p>
+    <w:p>
+      <w:pPr>
+        <w:pStyle w:val="ListParagraph"/>
+        <w:bidi/>
+        <w:ind w:left="1080"/>
+        <w:rPr>
+          <w:u w:val="single"/>
+          <w:rtl/>
+        </w:rPr>
+      </w:pPr>
+      <w:r>
+        <w:rPr>
+          <w:rFonts w:hint="cs"/>
+          <w:u w:val="single"/>
+          <w:rtl/>
+        </w:rPr>
+        <w:t>פתרון:</w:t>
+      </w:r>
+    </w:p>
+    <w:p>
+      <w:pPr>
+        <w:pStyle w:val="ListParagraph"/>
+        <w:bidi/>
+        <w:ind w:left="1080"/>
+      </w:pPr>
+      <w:r>
+        <w:rPr>
+          <w:rFonts w:hint="cs"/>
+          <w:rtl/>
+        </w:rPr>
+        <w:t>להשתמש בזמן המוקצב הדיפולטי,</w:t>
+      </w:r>
+      <w:r>
+        <w:rPr>
+          <w:rFonts w:hint="cs"/>
+          <w:rtl/>
+        </w:rPr>
+        <w:t xml:space="preserve"> או להגדיר פרק זמן קצר המאפשר ת</w:t>
+      </w:r>
+      <w:r>
+        <w:rPr>
+          <w:rFonts w:hint="cs"/>
+          <w:rtl/>
+        </w:rPr>
+        <w:t>ק</w:t>
+      </w:r>
+      <w:r>
+        <w:rPr>
+          <w:rFonts w:hint="cs"/>
+          <w:rtl/>
+        </w:rPr>
+        <w:t>ש</w:t>
+      </w:r>
+      <w:r>
+        <w:rPr>
+          <w:rFonts w:hint="cs"/>
+          <w:rtl/>
+        </w:rPr>
+        <w:t>ורת מהירה.</w:t>
+      </w:r>
+    </w:p>
+    <w:p>
+      <w:pPr>
+        <w:bidi/>
+      </w:pPr>
+    </w:p>
+    <w:p>
+      <w:pPr>
+        <w:bidi/>
+      </w:pPr>
+    </w:p>
+    <w:p>
+      <w:pPr>
+        <w:bidi/>
+      </w:pPr>
+    </w:p>
+    <w:p>
+      <w:pPr>
+        <w:bidi/>
+      </w:pPr>
+    </w:p>
+    <w:p>
+      <w:pPr>
+        <w:bidi/>
+      </w:pPr>
+    </w:p>
+    <w:p>
+      <w:pPr>
+        <w:pStyle w:val="Title"/>
+        <w:bidi/>
+        <w:rPr>
+          <w:rtl/>
+        </w:rPr>
+      </w:pPr>
+      <w:r>
+        <w:rPr>
+          <w:rFonts w:hint="cs"/>
+          <w:rtl/>
+        </w:rPr>
+        <w:lastRenderedPageBreak/>
+        <w:t>פתרונות ו</w:t>
+      </w:r>
+      <w:r>
+        <w:rPr>
+          <w:rFonts w:hint="cs"/>
+          <w:rtl/>
+        </w:rPr>
+        <w:t>הקשחות</w:t>
+      </w:r>
+      <w:r>
+        <w:rPr>
+          <w:rFonts w:hint="cs"/>
+          <w:rtl/>
+        </w:rPr>
+        <w:t xml:space="preserve"> כלליות</w:t>
+      </w:r>
+    </w:p>
+    <w:p>
+      <w:pPr>
+        <w:bidi/>
+        <w:rPr>
+          <w:rtl/>
+        </w:rPr>
+      </w:pPr>
+    </w:p>
+    <w:p>
+      <w:pPr>
+        <w:bidi/>
+        <w:rPr>
+          <w:rtl/>
+        </w:rPr>
+      </w:pPr>
+      <w:r>
+        <w:rPr>
+          <w:rFonts w:hint="cs"/>
+          <w:rtl/>
+        </w:rPr>
+        <w:t>מעבר לכל המאמצים למניעת התקפות, נרצה גם להקשות על ביצוע התקפות אשר אין ביכולתנו למנוע.</w:t>
+      </w:r>
+    </w:p>
+    <w:p>
+      <w:pPr>
+        <w:bidi/>
+        <w:rPr>
+          <w:rtl/>
+        </w:rPr>
+      </w:pPr>
+      <w:r>
+        <w:rPr>
+          <w:rFonts w:hint="cs"/>
+          <w:rtl/>
+        </w:rPr>
+        <w:t>נציג מנגנונים ושיקולים לצורך קידום מטרה זו:</w:t>
+      </w:r>
+    </w:p>
+    <w:p>
+      <w:pPr>
+        <w:pStyle w:val="ListParagraph"/>
+        <w:numPr>
+          <w:ilvl w:val="0"/>
+          <w:numId w:val="12"/>
+        </w:numPr>
+        <w:bidi/>
+        <w:rPr>
+          <w:rFonts w:hint="cs"/>
+          <w:b/>
+          <w:bCs/>
+        </w:rPr>
+      </w:pPr>
+      <w:r>
+        <w:rPr>
+          <w:rFonts w:hint="cs"/>
+          <w:b/>
+          <w:bCs/>
+          <w:rtl/>
+        </w:rPr>
+        <w:t>רוורסינג</w:t>
+      </w:r>
+    </w:p>
+    <w:p>
+      <w:pPr>
+        <w:pStyle w:val="ListParagraph"/>
+        <w:bidi/>
+        <w:ind w:left="1440"/>
+        <w:rPr>
+          <w:rtl/>
+        </w:rPr>
+      </w:pPr>
+      <w:r>
+        <w:rPr>
+          <w:rFonts w:hint="cs"/>
+          <w:rtl/>
+        </w:rPr>
+        <w:t>תוקף בעל גישה לקובץ ההרצה של צד הלקוח יכול ללמוד המון על התנהלותו על ידי רוורסינג פשוט.</w:t>
+      </w:r>
+      <w:r>
+        <w:rPr>
+          <w:rFonts w:hint="cs"/>
+          <w:rtl/>
+        </w:rPr>
+        <w:t xml:space="preserve"> על מנת להקשות עליו כמה שיותר</w:t>
+      </w:r>
+      <w:r>
+        <w:rPr>
+          <w:rFonts w:hint="cs"/>
+          <w:rtl/>
+        </w:rPr>
+        <w:t xml:space="preserve"> ולהגן על קבצי ההרצה אשר יפורסמו,</w:t>
+      </w:r>
+      <w:r>
+        <w:rPr>
+          <w:rFonts w:hint="cs"/>
+          <w:rtl/>
+        </w:rPr>
+        <w:t xml:space="preserve"> נרצה להוסיף שלבי </w:t>
+      </w:r>
+      <w:r>
+        <w:t>Obfuscation</w:t>
+      </w:r>
+      <w:r>
+        <w:rPr>
+          <w:rFonts w:hint="cs"/>
+          <w:rtl/>
+        </w:rPr>
+        <w:t xml:space="preserve"> בשלב ההידור כנלמד במהלך השיעורים בסמסטר.</w:t>
+      </w:r>
+    </w:p>
+    <w:p>
+      <w:pPr>
+        <w:pStyle w:val="ListParagraph"/>
+        <w:bidi/>
+        <w:ind w:left="1440"/>
+        <w:rPr>
+          <w:rtl/>
+        </w:rPr>
+      </w:pPr>
+    </w:p>
+    <w:p>
+      <w:pPr>
+        <w:pStyle w:val="ListParagraph"/>
+        <w:bidi/>
+        <w:ind w:left="1440"/>
+        <w:rPr>
+          <w:rtl/>
+        </w:rPr>
+      </w:pPr>
+      <w:r>
+        <w:rPr>
+          <w:rFonts w:hint="cs"/>
+          <w:rtl/>
+        </w:rPr>
+        <w:t>דרך פעולה אחת היא להגדיר זאת בשלב ההידור</w:t>
+      </w:r>
+      <w:r>
+        <w:rPr>
+          <w:rFonts w:hint="cs"/>
+          <w:rtl/>
+        </w:rPr>
+        <w:t>. זאת ניתן לבצע בקלות בעזרת</w:t>
+      </w:r>
+      <w:r>
+        <w:rPr>
+          <w:rFonts w:hint="cs"/>
+          <w:rtl/>
+        </w:rPr>
+        <w:t xml:space="preserve"> </w:t>
+      </w:r>
+      <w:r>
+        <w:t>LLVM</w:t>
+      </w:r>
+      <w:r>
+        <w:rPr>
+          <w:rFonts w:hint="cs"/>
+          <w:rtl/>
+        </w:rPr>
+        <w:t xml:space="preserve">, או התקנת תוספות ל </w:t>
+      </w:r>
+      <w:r>
+        <w:t>GCC</w:t>
+      </w:r>
+      <w:r>
+        <w:rPr>
+          <w:rFonts w:hint="cs"/>
+          <w:rtl/>
+        </w:rPr>
+        <w:t xml:space="preserve"> </w:t>
+      </w:r>
+      <w:r>
+        <w:rPr>
+          <w:rFonts w:hint="cs"/>
+          <w:rtl/>
+        </w:rPr>
+        <w:t>(למרות שהקומפיילר לא הוגדר באפיון).</w:t>
+      </w:r>
+    </w:p>
+    <w:p>
+      <w:pPr>
+        <w:pStyle w:val="ListParagraph"/>
+        <w:bidi/>
+        <w:ind w:left="1440"/>
+        <w:rPr>
+          <w:rtl/>
+        </w:rPr>
+      </w:pPr>
+    </w:p>
+    <w:p>
+      <w:pPr>
+        <w:pStyle w:val="ListParagraph"/>
+        <w:bidi/>
+        <w:ind w:left="1440"/>
+        <w:rPr>
+          <w:rtl/>
+        </w:rPr>
+      </w:pPr>
+      <w:r>
+        <w:rPr>
+          <w:rFonts w:hint="cs"/>
+          <w:rtl/>
+        </w:rPr>
+        <w:t>אפשרות נוספת היא קימפול סטטי של תוכנית הלקוח, הצפנת קובץ ההרצה המקורי,</w:t>
+      </w:r>
+      <w:r>
+        <w:rPr>
+          <w:rFonts w:hint="cs"/>
+          <w:rtl/>
+        </w:rPr>
+        <w:t xml:space="preserve"> וקישורו לקובץ הרצה אחר אשר יכיל אותו, יפענח אותו ויפרוס אותו בזמן הריצה.</w:t>
+      </w:r>
+      <w:r>
+        <w:rPr>
+          <w:rFonts w:hint="cs"/>
+          <w:rtl/>
+        </w:rPr>
+        <w:t xml:space="preserve"> פעולה זו מונעת ניתוח סטטי של קבצי ההרצה ומקשה על תוקף אפשרי אשר ירצה לדלות מידע לגבי פעולת הלקוח.</w:t>
+      </w:r>
+    </w:p>
+    <w:p>
+      <w:pPr>
+        <w:pStyle w:val="ListParagraph"/>
+        <w:bidi/>
+        <w:ind w:left="1440"/>
+        <w:rPr>
+          <w:rtl/>
+        </w:rPr>
+      </w:pPr>
+    </w:p>
+    <w:p>
+      <w:pPr>
+        <w:pStyle w:val="ListParagraph"/>
+        <w:numPr>
+          <w:ilvl w:val="0"/>
+          <w:numId w:val="12"/>
+        </w:numPr>
+        <w:bidi/>
+        <w:rPr>
+          <w:rFonts w:hint="cs"/>
+          <w:b/>
+          <w:bCs/>
+        </w:rPr>
+      </w:pPr>
+      <w:r>
+        <w:rPr>
+          <w:rFonts w:hint="cs"/>
+          <w:b/>
+          <w:bCs/>
+          <w:rtl/>
+        </w:rPr>
+        <w:t>צמצום משטח התקיפה במערכת צד השרת</w:t>
+      </w:r>
+    </w:p>
+    <w:p>
+      <w:pPr>
+        <w:pStyle w:val="ListParagraph"/>
+        <w:bidi/>
+        <w:ind w:left="1440"/>
+        <w:rPr>
+          <w:rFonts w:hint="cs"/>
+          <w:rtl/>
+        </w:rPr>
+      </w:pPr>
+      <w:r>
+        <w:rPr>
+          <w:rFonts w:hint="cs"/>
+          <w:rtl/>
+        </w:rPr>
+        <w:t>כמובן שאין באפשרותנו להגביל את סביבת הריצה בצד הלקוח, אך יש באפשרותנו להגביל את סביבת הריצה של צד השרת.</w:t>
+      </w:r>
+    </w:p>
+    <w:p>
+      <w:pPr>
+        <w:pStyle w:val="ListParagraph"/>
+        <w:bidi/>
+        <w:ind w:left="1440"/>
+        <w:rPr>
+          <w:rtl/>
+        </w:rPr>
+      </w:pPr>
+    </w:p>
+    <w:p>
+      <w:pPr>
+        <w:pStyle w:val="ListParagraph"/>
+        <w:bidi/>
+        <w:ind w:left="1440"/>
+        <w:rPr>
+          <w:rtl/>
+        </w:rPr>
+      </w:pPr>
+      <w:r>
+        <w:rPr>
+          <w:rFonts w:hint="cs"/>
+          <w:rtl/>
+        </w:rPr>
+        <w:t>במידה ואפשר נדאג כי השרת ירוץ על גבי מערכת הפעלה מצומצמת אשר תכיל אך ורק את מה שהכרחי לריצת השרת.</w:t>
+      </w:r>
+    </w:p>
+    <w:p>
+      <w:pPr>
+        <w:pStyle w:val="ListParagraph"/>
+        <w:bidi/>
+        <w:ind w:left="1440"/>
+        <w:rPr>
+          <w:rtl/>
+        </w:rPr>
+      </w:pPr>
+    </w:p>
+    <w:p>
+      <w:pPr>
+        <w:pStyle w:val="ListParagraph"/>
+        <w:bidi/>
+        <w:ind w:left="1440"/>
+        <w:rPr>
+          <w:rtl/>
+        </w:rPr>
+      </w:pPr>
+      <w:r>
+        <w:rPr>
+          <w:rFonts w:hint="cs"/>
+          <w:rtl/>
+        </w:rPr>
+        <w:t>בכך נחסך קיום של דרייברים או ממשקים מסוכנים פוטנצ</w:t>
+      </w:r>
+      <w:r>
+        <w:rPr>
+          <w:rFonts w:hint="cs"/>
+          <w:rtl/>
+        </w:rPr>
+        <w:t>יאלית ומשטח התקיפה על השרת קטן.</w:t>
+      </w:r>
+    </w:p>
+    <w:p>
+      <w:pPr>
+        <w:pStyle w:val="ListParagraph"/>
+        <w:bidi/>
+        <w:ind w:left="1440"/>
+        <w:rPr>
+          <w:rtl/>
+        </w:rPr>
+      </w:pPr>
+      <w:r>
+        <w:rPr>
+          <w:rFonts w:hint="cs"/>
+          <w:rtl/>
+        </w:rPr>
+        <w:t xml:space="preserve">דוגמה אחת למערכת כזו הינה </w:t>
+      </w:r>
+      <w:r>
+        <w:t>hardened-kernel</w:t>
+      </w:r>
+      <w:r>
+        <w:rPr>
+          <w:rFonts w:hint="cs"/>
+          <w:rtl/>
+        </w:rPr>
+        <w:t>.</w:t>
+      </w:r>
+    </w:p>
+    <w:p>
+      <w:pPr>
+        <w:pStyle w:val="ListParagraph"/>
+        <w:bidi/>
+        <w:ind w:left="1440"/>
+        <w:rPr>
+          <w:rtl/>
+        </w:rPr>
+      </w:pPr>
+    </w:p>
+    <w:p>
+      <w:pPr>
+        <w:pStyle w:val="ListParagraph"/>
+        <w:numPr>
+          <w:ilvl w:val="0"/>
+          <w:numId w:val="12"/>
+        </w:numPr>
+        <w:bidi/>
+        <w:rPr>
+          <w:rFonts w:hint="cs"/>
+          <w:b/>
+          <w:bCs/>
+        </w:rPr>
+      </w:pPr>
+      <w:r>
+        <w:rPr>
+          <w:rFonts w:hint="cs"/>
+          <w:b/>
+          <w:bCs/>
+          <w:rtl/>
+        </w:rPr>
+        <w:t>מנגנוני הגנה למחסנית מכל הרמות</w:t>
+      </w:r>
+    </w:p>
+    <w:p>
+      <w:pPr>
+        <w:pStyle w:val="ListParagraph"/>
+        <w:bidi/>
+        <w:ind w:left="1440"/>
+        <w:rPr>
+          <w:rtl/>
+        </w:rPr>
+      </w:pPr>
+      <w:r>
+        <w:rPr>
+          <w:rFonts w:hint="cs"/>
+          <w:rtl/>
+        </w:rPr>
+        <w:t xml:space="preserve">מכיוון שיש באפשרותנו להגדיר ולהשפיע על סביבת הריצה של השרת, נרצה להשתמש במנגנונים חומרתיים להגנת המחסנית כגון </w:t>
+      </w:r>
+      <w:r>
+        <w:t>CET</w:t>
+      </w:r>
+      <w:r>
+        <w:rPr>
+          <w:rFonts w:hint="cs"/>
+          <w:rtl/>
+        </w:rPr>
+        <w:t xml:space="preserve"> ( </w:t>
+      </w:r>
+      <w:r>
+        <w:t>Control-flow Enforcement Technology</w:t>
+      </w:r>
+      <w:r>
+        <w:rPr>
+          <w:rFonts w:hint="cs"/>
+          <w:rtl/>
+        </w:rPr>
+        <w:t xml:space="preserve"> )</w:t>
+      </w:r>
+      <w:r>
+        <w:rPr>
+          <w:rFonts w:hint="cs"/>
+          <w:rtl/>
+        </w:rPr>
+        <w:t xml:space="preserve"> מעבר למנגנונים תוכנתיים בלבד כגון קנריות.</w:t>
+      </w:r>
+    </w:p>
+    <w:p>
+      <w:pPr>
+        <w:pStyle w:val="ListParagraph"/>
+        <w:bidi/>
+        <w:ind w:left="1440"/>
+        <w:rPr>
+          <w:rtl/>
+        </w:rPr>
+      </w:pPr>
+    </w:p>
+    <w:p>
+      <w:pPr>
+        <w:pStyle w:val="ListParagraph"/>
+        <w:bidi/>
+        <w:ind w:left="1440"/>
+        <w:rPr>
+          <w:rtl/>
+        </w:rPr>
+      </w:pPr>
+      <w:r>
+        <w:rPr>
+          <w:rFonts w:hint="cs"/>
+          <w:rtl/>
+        </w:rPr>
+        <w:t>בצד הלקוח נוכל לאפשר אך ורק מנגנונים תוכנתיים אשר אפשריים ברמת ההידור כגון קנריות בלבד, שכן אין באפשרותנו להגדיר את סביבת הריצה של הלקוח.</w:t>
+      </w:r>
+    </w:p>
+    <w:p>
+      <w:pPr>
+        <w:pStyle w:val="ListParagraph"/>
+        <w:bidi/>
+        <w:ind w:left="1440"/>
+        <w:rPr>
+          <w:rtl/>
+        </w:rPr>
+      </w:pPr>
+    </w:p>
+    <w:p>
+      <w:pPr>
+        <w:pStyle w:val="ListParagraph"/>
+        <w:numPr>
+          <w:ilvl w:val="0"/>
+          <w:numId w:val="12"/>
+        </w:numPr>
+        <w:bidi/>
+        <w:rPr>
+          <w:rFonts w:hint="cs"/>
+          <w:b/>
+          <w:bCs/>
+        </w:rPr>
+      </w:pPr>
+      <w:r>
+        <w:rPr>
+          <w:rFonts w:hint="cs"/>
+          <w:b/>
+          <w:bCs/>
+          <w:rtl/>
+        </w:rPr>
+        <w:t>הפרדת מסד הנתונים מן השרת</w:t>
+      </w:r>
+    </w:p>
+    <w:p>
+      <w:pPr>
+        <w:pStyle w:val="ListParagraph"/>
+        <w:bidi/>
+        <w:ind w:left="1440"/>
+        <w:rPr>
+          <w:rtl/>
+        </w:rPr>
+      </w:pPr>
+      <w:r>
+        <w:rPr>
+          <w:rFonts w:hint="cs"/>
+          <w:rtl/>
+        </w:rPr>
+        <w:t>מסד הנתונים ופעולת השרת הוגדרו כנסכים שיש להגן עליהם.</w:t>
+      </w:r>
+      <w:r>
+        <w:rPr>
+          <w:rFonts w:hint="cs"/>
+          <w:rtl/>
+        </w:rPr>
+        <w:t xml:space="preserve"> אם כן, צימודם מהווה סכנה מהותית שכן בעת התקפת השרת, מסד הנתונים כבר חשוף לתקיפה.</w:t>
+      </w:r>
+    </w:p>
+    <w:p>
+      <w:pPr>
+        <w:pStyle w:val="ListParagraph"/>
+        <w:bidi/>
+        <w:ind w:left="1440"/>
+        <w:rPr>
+          <w:rtl/>
+        </w:rPr>
+      </w:pPr>
+    </w:p>
+    <w:p>
+      <w:pPr>
+        <w:pStyle w:val="ListParagraph"/>
+        <w:bidi/>
+        <w:ind w:left="1440"/>
+        <w:rPr>
+          <w:rtl/>
+        </w:rPr>
+      </w:pPr>
+      <w:r>
+        <w:rPr>
+          <w:rFonts w:hint="cs"/>
+          <w:rtl/>
+        </w:rPr>
+        <w:t>אם כן, יש להפרידם לגופים שונים, שכן שני הנכסים אינם דרושים את אותה סביבת הריצה.</w:t>
+      </w:r>
+    </w:p>
+    <w:p>
+      <w:pPr>
+        <w:pStyle w:val="ListParagraph"/>
+        <w:bidi/>
+        <w:ind w:left="1440"/>
+        <w:rPr>
+          <w:rtl/>
+        </w:rPr>
+      </w:pPr>
+      <w:r>
+        <w:rPr>
+          <w:rFonts w:hint="cs"/>
+          <w:rtl/>
+        </w:rPr>
+        <w:t>כל סביבה תהיה מותאמת לנכס אותה היא מכילה, למשל נאפשר מודלים של פייתון אך ורק בסביבה בה רץ השרת, ובסביבת מסד הנתונים נדאג להרצת תהליכון יחיד עם הרשאות בלבד.</w:t>
+      </w:r>
+    </w:p>
+    <w:p>
+      <w:pPr>
+        <w:pStyle w:val="ListParagraph"/>
+        <w:bidi/>
+        <w:ind w:left="1440"/>
+        <w:rPr>
+          <w:rtl/>
+        </w:rPr>
+      </w:pPr>
+    </w:p>
+    <w:p>
+      <w:pPr>
+        <w:pStyle w:val="ListParagraph"/>
+        <w:bidi/>
+        <w:ind w:left="1440"/>
+        <w:rPr>
+          <w:rFonts w:hint="cs"/>
+          <w:rtl/>
+        </w:rPr>
+      </w:pPr>
+      <w:r>
+        <w:rPr>
+          <w:rFonts w:hint="cs"/>
+          <w:u w:val="single"/>
+          <w:rtl/>
+        </w:rPr>
+        <w:t>הערה:</w:t>
+      </w:r>
+      <w:r>
+        <w:rPr>
+          <w:rFonts w:hint="cs"/>
+          <w:rtl/>
+        </w:rPr>
+        <w:t xml:space="preserve"> כל הדוגמאות לרידוד סביבת הריצה אפשריים ופותחו כבר כלים לניהולם.</w:t>
+      </w:r>
       <w:bookmarkStart w:id="0" w:name="_GoBack"/>
       <w:bookmarkEnd w:id="0"/>
-      <w:r>
-        <w:rPr>
-          <w:rFonts w:hint="cs"/>
-          <w:b/>
-          <w:bCs/>
-          <w:rtl/>
-        </w:rPr>
-        <w:t xml:space="preserve">הגדרת פרק ה </w:t>
-      </w:r>
-      <w:r>
-        <w:rPr>
-          <w:b/>
-          <w:bCs/>
-        </w:rPr>
-        <w:t>Timeout</w:t>
-      </w:r>
-      <w:r>
-        <w:rPr>
-          <w:rFonts w:hint="cs"/>
-          <w:b/>
-          <w:bCs/>
-          <w:rtl/>
-        </w:rPr>
-        <w:t xml:space="preserve"> לשמירה על משאבים</w:t>
-      </w:r>
-      <w:r>
-        <w:rPr>
-          <w:rFonts w:hint="cs"/>
-          <w:b/>
-          <w:bCs/>
-          <w:rtl/>
-        </w:rPr>
-        <w:t xml:space="preserve"> </w:t>
-      </w:r>
-    </w:p>
-    <w:p>
-      <w:pPr>
-        <w:pStyle w:val="ListParagraph"/>
-        <w:bidi/>
-        <w:ind w:left="1080"/>
-        <w:rPr>
-          <w:rtl/>
-        </w:rPr>
-      </w:pPr>
-      <w:r>
-        <w:rPr>
-          <w:rFonts w:hint="cs"/>
-          <w:rtl/>
-        </w:rPr>
-        <w:t xml:space="preserve">לא הוגדר זמן </w:t>
-      </w:r>
-      <w:r>
-        <w:t>Timeout</w:t>
-      </w:r>
-      <w:r>
-        <w:rPr>
-          <w:rFonts w:hint="cs"/>
-          <w:rtl/>
-        </w:rPr>
-        <w:t xml:space="preserve"> בהמתנה לבקשה מלקוח.</w:t>
-      </w:r>
-    </w:p>
-    <w:p>
-      <w:pPr>
-        <w:pStyle w:val="ListParagraph"/>
-        <w:bidi/>
-        <w:ind w:left="1080"/>
-        <w:rPr>
-          <w:rtl/>
-        </w:rPr>
-      </w:pPr>
-      <w:r>
-        <w:rPr>
-          <w:rFonts w:hint="cs"/>
-          <w:rtl/>
-        </w:rPr>
-        <w:t xml:space="preserve">מצד אחד, הפרוייקט לא שואף לספק שירותים ללקוחות מרוחקים ולא לוקח אחראיות על בעיות קליטה או תקשורת אפשריות, אבל על פי הגדרת הפרוייקט מתאפשרת הגדרת </w:t>
-      </w:r>
-      <w:r>
-        <w:t>Timeout</w:t>
-      </w:r>
-      <w:r>
-        <w:rPr>
-          <w:rFonts w:hint="cs"/>
-          <w:rtl/>
-        </w:rPr>
-        <w:t xml:space="preserve"> ארוכה אשר פותחת חלון לשלל תקיפות משאבים כגון </w:t>
-      </w:r>
-      <w:r>
-        <w:t>Slow Loris</w:t>
-      </w:r>
-      <w:r>
-        <w:rPr>
-          <w:rFonts w:hint="cs"/>
-          <w:rtl/>
-        </w:rPr>
-        <w:t>.</w:t>
-      </w:r>
-    </w:p>
-    <w:p>
-      <w:pPr>
-        <w:pStyle w:val="ListParagraph"/>
-        <w:bidi/>
-        <w:ind w:left="1080"/>
-        <w:rPr>
-          <w:rtl/>
-        </w:rPr>
-      </w:pPr>
-    </w:p>
-    <w:p>
-      <w:pPr>
-        <w:pStyle w:val="ListParagraph"/>
-        <w:bidi/>
-        <w:ind w:left="1080"/>
-        <w:rPr>
-          <w:u w:val="single"/>
-          <w:rtl/>
-        </w:rPr>
-      </w:pPr>
-      <w:r>
-        <w:rPr>
-          <w:rFonts w:hint="cs"/>
-          <w:u w:val="single"/>
-          <w:rtl/>
-        </w:rPr>
-        <w:t>פתרון:</w:t>
-      </w:r>
-    </w:p>
-    <w:p>
-      <w:pPr>
-        <w:pStyle w:val="ListParagraph"/>
-        <w:bidi/>
-        <w:ind w:left="1080"/>
-        <w:rPr>
-          <w:rFonts w:hint="cs"/>
-          <w:rtl/>
-        </w:rPr>
-      </w:pPr>
-      <w:r>
-        <w:rPr>
-          <w:rFonts w:hint="cs"/>
-          <w:rtl/>
-        </w:rPr>
-        <w:t>להשתמש בזמן המוקצב הדיפולטי,</w:t>
-      </w:r>
-      <w:r>
-        <w:rPr>
-          <w:rFonts w:hint="cs"/>
-          <w:rtl/>
-        </w:rPr>
-        <w:t xml:space="preserve"> או להגדיר פרק זמן קצר המאפשר ת</w:t>
-      </w:r>
-      <w:r>
-        <w:rPr>
-          <w:rFonts w:hint="cs"/>
-          <w:rtl/>
-        </w:rPr>
-        <w:t>ק</w:t>
-      </w:r>
-      <w:r>
-        <w:rPr>
-          <w:rFonts w:hint="cs"/>
-          <w:rtl/>
-        </w:rPr>
-        <w:t>ש</w:t>
-      </w:r>
-      <w:r>
-        <w:rPr>
-          <w:rFonts w:hint="cs"/>
-          <w:rtl/>
-        </w:rPr>
-        <w:t>ורת מהירה.</w:t>
-      </w:r>
-    </w:p>
-    <w:p>
-      <w:pPr>
-        <w:pStyle w:val="ListParagraph"/>
-        <w:bidi/>
-        <w:ind w:left="1080"/>
-        <w:rPr>
-          <w:rFonts w:hint="cs"/>
-          <w:b/>
-          <w:bCs/>
-        </w:rPr>
-      </w:pPr>
-    </w:p>
-    <w:p>
-      <w:pPr>
-        <w:pStyle w:val="ListParagraph"/>
-        <w:bidi/>
-        <w:ind w:left="1080"/>
-      </w:pPr>
     </w:p>
     <w:sectPr>
       <w:pgSz w:w="12240" w:h="15840"/>
@@ -5180,10 +6144,10 @@
     </w:lvl>
   </w:abstractNum>
   <w:abstractNum w:abstractNumId="6" w15:restartNumberingAfterBreak="0">
-    <w:nsid w:val="4EA024CB"/>
+    <w:nsid w:val="3B086C64"/>
     <w:multiLevelType w:val="hybridMultilevel"/>
-    <w:tmpl w:val="44D8A3D6"/>
-    <w:lvl w:ilvl="0" w:tplc="E3CEF05A">
+    <w:tmpl w:val="00BEE45A"/>
+    <w:lvl w:ilvl="0" w:tplc="B2923E0E">
       <w:start w:val="1"/>
       <w:numFmt w:val="lowerLetter"/>
       <w:lvlText w:val="%1."/>
@@ -5269,195 +6233,16 @@
     </w:lvl>
   </w:abstractNum>
   <w:abstractNum w:abstractNumId="7" w15:restartNumberingAfterBreak="0">
-    <w:nsid w:val="62256B78"/>
+    <w:nsid w:val="4EA024CB"/>
     <w:multiLevelType w:val="hybridMultilevel"/>
-    <w:tmpl w:val="15F6D3B2"/>
-    <w:lvl w:ilvl="0" w:tplc="0409000F">
-      <w:start w:val="1"/>
-      <w:numFmt w:val="decimal"/>
-      <w:lvlText w:val="%1."/>
-      <w:lvlJc w:val="left"/>
-      <w:pPr>
-        <w:ind w:left="720" w:hanging="360"/>
-      </w:pPr>
-      <w:rPr>
-        <w:rFonts w:hint="default"/>
-        <w:b w:val="0"/>
-      </w:rPr>
-    </w:lvl>
-    <w:lvl w:ilvl="1" w:tplc="04090019" w:tentative="1">
-      <w:start w:val="1"/>
-      <w:numFmt w:val="lowerLetter"/>
-      <w:lvlText w:val="%2."/>
-      <w:lvlJc w:val="left"/>
-      <w:pPr>
-        <w:ind w:left="1440" w:hanging="360"/>
-      </w:pPr>
-    </w:lvl>
-    <w:lvl w:ilvl="2" w:tplc="0409001B" w:tentative="1">
-      <w:start w:val="1"/>
-      <w:numFmt w:val="lowerRoman"/>
-      <w:lvlText w:val="%3."/>
-      <w:lvlJc w:val="right"/>
-      <w:pPr>
-        <w:ind w:left="2160" w:hanging="180"/>
-      </w:pPr>
-    </w:lvl>
-    <w:lvl w:ilvl="3" w:tplc="0409000F" w:tentative="1">
-      <w:start w:val="1"/>
-      <w:numFmt w:val="decimal"/>
-      <w:lvlText w:val="%4."/>
-      <w:lvlJc w:val="left"/>
-      <w:pPr>
-        <w:ind w:left="2880" w:hanging="360"/>
-      </w:pPr>
-    </w:lvl>
-    <w:lvl w:ilvl="4" w:tplc="04090019" w:tentative="1">
-      <w:start w:val="1"/>
-      <w:numFmt w:val="lowerLetter"/>
-      <w:lvlText w:val="%5."/>
-      <w:lvlJc w:val="left"/>
-      <w:pPr>
-        <w:ind w:left="3600" w:hanging="360"/>
-      </w:pPr>
-    </w:lvl>
-    <w:lvl w:ilvl="5" w:tplc="0409001B" w:tentative="1">
-      <w:start w:val="1"/>
-      <w:numFmt w:val="lowerRoman"/>
-      <w:lvlText w:val="%6."/>
-      <w:lvlJc w:val="right"/>
-      <w:pPr>
-        <w:ind w:left="4320" w:hanging="180"/>
-      </w:pPr>
-    </w:lvl>
-    <w:lvl w:ilvl="6" w:tplc="0409000F" w:tentative="1">
-      <w:start w:val="1"/>
-      <w:numFmt w:val="decimal"/>
-      <w:lvlText w:val="%7."/>
-      <w:lvlJc w:val="left"/>
-      <w:pPr>
-        <w:ind w:left="5040" w:hanging="360"/>
-      </w:pPr>
-    </w:lvl>
-    <w:lvl w:ilvl="7" w:tplc="04090019" w:tentative="1">
-      <w:start w:val="1"/>
-      <w:numFmt w:val="lowerLetter"/>
-      <w:lvlText w:val="%8."/>
-      <w:lvlJc w:val="left"/>
-      <w:pPr>
-        <w:ind w:left="5760" w:hanging="360"/>
-      </w:pPr>
-    </w:lvl>
-    <w:lvl w:ilvl="8" w:tplc="0409001B" w:tentative="1">
-      <w:start w:val="1"/>
-      <w:numFmt w:val="lowerRoman"/>
-      <w:lvlText w:val="%9."/>
-      <w:lvlJc w:val="right"/>
-      <w:pPr>
-        <w:ind w:left="6480" w:hanging="180"/>
-      </w:pPr>
-    </w:lvl>
-  </w:abstractNum>
-  <w:abstractNum w:abstractNumId="8" w15:restartNumberingAfterBreak="0">
-    <w:nsid w:val="660F229C"/>
-    <w:multiLevelType w:val="hybridMultilevel"/>
-    <w:tmpl w:val="5F34B2BE"/>
-    <w:lvl w:ilvl="0" w:tplc="8D5C65FE">
+    <w:tmpl w:val="795C1A42"/>
+    <w:lvl w:ilvl="0" w:tplc="D76E5230">
       <w:start w:val="1"/>
       <w:numFmt w:val="lowerLetter"/>
       <w:lvlText w:val="%1."/>
       <w:lvlJc w:val="left"/>
       <w:pPr>
-        <w:ind w:left="1080" w:hanging="360"/>
-      </w:pPr>
-      <w:rPr>
-        <w:rFonts w:hint="default"/>
-      </w:rPr>
-    </w:lvl>
-    <w:lvl w:ilvl="1" w:tplc="04090019" w:tentative="1">
-      <w:start w:val="1"/>
-      <w:numFmt w:val="lowerLetter"/>
-      <w:lvlText w:val="%2."/>
-      <w:lvlJc w:val="left"/>
-      <w:pPr>
-        <w:ind w:left="1800" w:hanging="360"/>
-      </w:pPr>
-    </w:lvl>
-    <w:lvl w:ilvl="2" w:tplc="0409001B" w:tentative="1">
-      <w:start w:val="1"/>
-      <w:numFmt w:val="lowerRoman"/>
-      <w:lvlText w:val="%3."/>
-      <w:lvlJc w:val="right"/>
-      <w:pPr>
-        <w:ind w:left="2520" w:hanging="180"/>
-      </w:pPr>
-    </w:lvl>
-    <w:lvl w:ilvl="3" w:tplc="0409000F" w:tentative="1">
-      <w:start w:val="1"/>
-      <w:numFmt w:val="decimal"/>
-      <w:lvlText w:val="%4."/>
-      <w:lvlJc w:val="left"/>
-      <w:pPr>
-        <w:ind w:left="3240" w:hanging="360"/>
-      </w:pPr>
-    </w:lvl>
-    <w:lvl w:ilvl="4" w:tplc="04090019" w:tentative="1">
-      <w:start w:val="1"/>
-      <w:numFmt w:val="lowerLetter"/>
-      <w:lvlText w:val="%5."/>
-      <w:lvlJc w:val="left"/>
-      <w:pPr>
-        <w:ind w:left="3960" w:hanging="360"/>
-      </w:pPr>
-    </w:lvl>
-    <w:lvl w:ilvl="5" w:tplc="0409001B" w:tentative="1">
-      <w:start w:val="1"/>
-      <w:numFmt w:val="lowerRoman"/>
-      <w:lvlText w:val="%6."/>
-      <w:lvlJc w:val="right"/>
-      <w:pPr>
-        <w:ind w:left="4680" w:hanging="180"/>
-      </w:pPr>
-    </w:lvl>
-    <w:lvl w:ilvl="6" w:tplc="0409000F" w:tentative="1">
-      <w:start w:val="1"/>
-      <w:numFmt w:val="decimal"/>
-      <w:lvlText w:val="%7."/>
-      <w:lvlJc w:val="left"/>
-      <w:pPr>
-        <w:ind w:left="5400" w:hanging="360"/>
-      </w:pPr>
-    </w:lvl>
-    <w:lvl w:ilvl="7" w:tplc="04090019" w:tentative="1">
-      <w:start w:val="1"/>
-      <w:numFmt w:val="lowerLetter"/>
-      <w:lvlText w:val="%8."/>
-      <w:lvlJc w:val="left"/>
-      <w:pPr>
-        <w:ind w:left="6120" w:hanging="360"/>
-      </w:pPr>
-    </w:lvl>
-    <w:lvl w:ilvl="8" w:tplc="0409001B" w:tentative="1">
-      <w:start w:val="1"/>
-      <w:numFmt w:val="lowerRoman"/>
-      <w:lvlText w:val="%9."/>
-      <w:lvlJc w:val="right"/>
-      <w:pPr>
-        <w:ind w:left="6840" w:hanging="180"/>
-      </w:pPr>
-    </w:lvl>
-  </w:abstractNum>
-  <w:abstractNum w:abstractNumId="9" w15:restartNumberingAfterBreak="0">
-    <w:nsid w:val="687B035B"/>
-    <w:multiLevelType w:val="hybridMultilevel"/>
-    <w:tmpl w:val="184202D2"/>
-    <w:lvl w:ilvl="0" w:tplc="84868B20">
-      <w:start w:val="1"/>
-      <w:numFmt w:val="decimal"/>
-      <w:lvlText w:val="%1."/>
-      <w:lvlJc w:val="left"/>
-      <w:pPr>
-        <w:ind w:left="720" w:hanging="360"/>
+        <w:ind w:left="1069" w:hanging="360"/>
       </w:pPr>
       <w:rPr>
         <w:rFonts w:hint="default"/>
@@ -5471,7 +6256,7 @@
       <w:lvlText w:val="%2."/>
       <w:lvlJc w:val="left"/>
       <w:pPr>
-        <w:ind w:left="1440" w:hanging="360"/>
+        <w:ind w:left="1800" w:hanging="360"/>
       </w:pPr>
     </w:lvl>
     <w:lvl w:ilvl="2" w:tplc="0409001B" w:tentative="1">
@@ -5480,7 +6265,7 @@
       <w:lvlText w:val="%3."/>
       <w:lvlJc w:val="right"/>
       <w:pPr>
-        <w:ind w:left="2160" w:hanging="180"/>
+        <w:ind w:left="2520" w:hanging="180"/>
       </w:pPr>
     </w:lvl>
     <w:lvl w:ilvl="3" w:tplc="0409000F" w:tentative="1">
@@ -5489,7 +6274,7 @@
       <w:lvlText w:val="%4."/>
       <w:lvlJc w:val="left"/>
       <w:pPr>
-        <w:ind w:left="2880" w:hanging="360"/>
+        <w:ind w:left="3240" w:hanging="360"/>
       </w:pPr>
     </w:lvl>
     <w:lvl w:ilvl="4" w:tplc="04090019" w:tentative="1">
@@ -5498,7 +6283,7 @@
       <w:lvlText w:val="%5."/>
       <w:lvlJc w:val="left"/>
       <w:pPr>
-        <w:ind w:left="3600" w:hanging="360"/>
+        <w:ind w:left="3960" w:hanging="360"/>
       </w:pPr>
     </w:lvl>
     <w:lvl w:ilvl="5" w:tplc="0409001B" w:tentative="1">
@@ -5507,7 +6292,7 @@
       <w:lvlText w:val="%6."/>
       <w:lvlJc w:val="right"/>
       <w:pPr>
-        <w:ind w:left="4320" w:hanging="180"/>
+        <w:ind w:left="4680" w:hanging="180"/>
       </w:pPr>
     </w:lvl>
     <w:lvl w:ilvl="6" w:tplc="0409000F" w:tentative="1">
@@ -5516,7 +6301,7 @@
       <w:lvlText w:val="%7."/>
       <w:lvlJc w:val="left"/>
       <w:pPr>
-        <w:ind w:left="5040" w:hanging="360"/>
+        <w:ind w:left="5400" w:hanging="360"/>
       </w:pPr>
     </w:lvl>
     <w:lvl w:ilvl="7" w:tplc="04090019" w:tentative="1">
@@ -5525,7 +6310,7 @@
       <w:lvlText w:val="%8."/>
       <w:lvlJc w:val="left"/>
       <w:pPr>
-        <w:ind w:left="5760" w:hanging="360"/>
+        <w:ind w:left="6120" w:hanging="360"/>
       </w:pPr>
     </w:lvl>
     <w:lvl w:ilvl="8" w:tplc="0409001B" w:tentative="1">
@@ -5534,11 +6319,370 @@
       <w:lvlText w:val="%9."/>
       <w:lvlJc w:val="right"/>
       <w:pPr>
+        <w:ind w:left="6840" w:hanging="180"/>
+      </w:pPr>
+    </w:lvl>
+  </w:abstractNum>
+  <w:abstractNum w:abstractNumId="8" w15:restartNumberingAfterBreak="0">
+    <w:nsid w:val="530106E6"/>
+    <w:multiLevelType w:val="hybridMultilevel"/>
+    <w:tmpl w:val="1E1C86BA"/>
+    <w:lvl w:ilvl="0" w:tplc="91BC6340">
+      <w:start w:val="1"/>
+      <w:numFmt w:val="decimal"/>
+      <w:lvlText w:val="%1."/>
+      <w:lvlJc w:val="left"/>
+      <w:pPr>
+        <w:ind w:left="1440" w:hanging="360"/>
+      </w:pPr>
+      <w:rPr>
+        <w:rFonts w:hint="default"/>
+      </w:rPr>
+    </w:lvl>
+    <w:lvl w:ilvl="1" w:tplc="04090019" w:tentative="1">
+      <w:start w:val="1"/>
+      <w:numFmt w:val="lowerLetter"/>
+      <w:lvlText w:val="%2."/>
+      <w:lvlJc w:val="left"/>
+      <w:pPr>
+        <w:ind w:left="2160" w:hanging="360"/>
+      </w:pPr>
+    </w:lvl>
+    <w:lvl w:ilvl="2" w:tplc="0409001B" w:tentative="1">
+      <w:start w:val="1"/>
+      <w:numFmt w:val="lowerRoman"/>
+      <w:lvlText w:val="%3."/>
+      <w:lvlJc w:val="right"/>
+      <w:pPr>
+        <w:ind w:left="2880" w:hanging="180"/>
+      </w:pPr>
+    </w:lvl>
+    <w:lvl w:ilvl="3" w:tplc="0409000F" w:tentative="1">
+      <w:start w:val="1"/>
+      <w:numFmt w:val="decimal"/>
+      <w:lvlText w:val="%4."/>
+      <w:lvlJc w:val="left"/>
+      <w:pPr>
+        <w:ind w:left="3600" w:hanging="360"/>
+      </w:pPr>
+    </w:lvl>
+    <w:lvl w:ilvl="4" w:tplc="04090019" w:tentative="1">
+      <w:start w:val="1"/>
+      <w:numFmt w:val="lowerLetter"/>
+      <w:lvlText w:val="%5."/>
+      <w:lvlJc w:val="left"/>
+      <w:pPr>
+        <w:ind w:left="4320" w:hanging="360"/>
+      </w:pPr>
+    </w:lvl>
+    <w:lvl w:ilvl="5" w:tplc="0409001B" w:tentative="1">
+      <w:start w:val="1"/>
+      <w:numFmt w:val="lowerRoman"/>
+      <w:lvlText w:val="%6."/>
+      <w:lvlJc w:val="right"/>
+      <w:pPr>
+        <w:ind w:left="5040" w:hanging="180"/>
+      </w:pPr>
+    </w:lvl>
+    <w:lvl w:ilvl="6" w:tplc="0409000F" w:tentative="1">
+      <w:start w:val="1"/>
+      <w:numFmt w:val="decimal"/>
+      <w:lvlText w:val="%7."/>
+      <w:lvlJc w:val="left"/>
+      <w:pPr>
+        <w:ind w:left="5760" w:hanging="360"/>
+      </w:pPr>
+    </w:lvl>
+    <w:lvl w:ilvl="7" w:tplc="04090019" w:tentative="1">
+      <w:start w:val="1"/>
+      <w:numFmt w:val="lowerLetter"/>
+      <w:lvlText w:val="%8."/>
+      <w:lvlJc w:val="left"/>
+      <w:pPr>
+        <w:ind w:left="6480" w:hanging="360"/>
+      </w:pPr>
+    </w:lvl>
+    <w:lvl w:ilvl="8" w:tplc="0409001B" w:tentative="1">
+      <w:start w:val="1"/>
+      <w:numFmt w:val="lowerRoman"/>
+      <w:lvlText w:val="%9."/>
+      <w:lvlJc w:val="right"/>
+      <w:pPr>
+        <w:ind w:left="7200" w:hanging="180"/>
+      </w:pPr>
+    </w:lvl>
+  </w:abstractNum>
+  <w:abstractNum w:abstractNumId="9" w15:restartNumberingAfterBreak="0">
+    <w:nsid w:val="62256B78"/>
+    <w:multiLevelType w:val="hybridMultilevel"/>
+    <w:tmpl w:val="15F6D3B2"/>
+    <w:lvl w:ilvl="0" w:tplc="0409000F">
+      <w:start w:val="1"/>
+      <w:numFmt w:val="decimal"/>
+      <w:lvlText w:val="%1."/>
+      <w:lvlJc w:val="left"/>
+      <w:pPr>
+        <w:ind w:left="720" w:hanging="360"/>
+      </w:pPr>
+      <w:rPr>
+        <w:rFonts w:hint="default"/>
+        <w:b w:val="0"/>
+      </w:rPr>
+    </w:lvl>
+    <w:lvl w:ilvl="1" w:tplc="04090019" w:tentative="1">
+      <w:start w:val="1"/>
+      <w:numFmt w:val="lowerLetter"/>
+      <w:lvlText w:val="%2."/>
+      <w:lvlJc w:val="left"/>
+      <w:pPr>
+        <w:ind w:left="1440" w:hanging="360"/>
+      </w:pPr>
+    </w:lvl>
+    <w:lvl w:ilvl="2" w:tplc="0409001B" w:tentative="1">
+      <w:start w:val="1"/>
+      <w:numFmt w:val="lowerRoman"/>
+      <w:lvlText w:val="%3."/>
+      <w:lvlJc w:val="right"/>
+      <w:pPr>
+        <w:ind w:left="2160" w:hanging="180"/>
+      </w:pPr>
+    </w:lvl>
+    <w:lvl w:ilvl="3" w:tplc="0409000F" w:tentative="1">
+      <w:start w:val="1"/>
+      <w:numFmt w:val="decimal"/>
+      <w:lvlText w:val="%4."/>
+      <w:lvlJc w:val="left"/>
+      <w:pPr>
+        <w:ind w:left="2880" w:hanging="360"/>
+      </w:pPr>
+    </w:lvl>
+    <w:lvl w:ilvl="4" w:tplc="04090019" w:tentative="1">
+      <w:start w:val="1"/>
+      <w:numFmt w:val="lowerLetter"/>
+      <w:lvlText w:val="%5."/>
+      <w:lvlJc w:val="left"/>
+      <w:pPr>
+        <w:ind w:left="3600" w:hanging="360"/>
+      </w:pPr>
+    </w:lvl>
+    <w:lvl w:ilvl="5" w:tplc="0409001B" w:tentative="1">
+      <w:start w:val="1"/>
+      <w:numFmt w:val="lowerRoman"/>
+      <w:lvlText w:val="%6."/>
+      <w:lvlJc w:val="right"/>
+      <w:pPr>
+        <w:ind w:left="4320" w:hanging="180"/>
+      </w:pPr>
+    </w:lvl>
+    <w:lvl w:ilvl="6" w:tplc="0409000F" w:tentative="1">
+      <w:start w:val="1"/>
+      <w:numFmt w:val="decimal"/>
+      <w:lvlText w:val="%7."/>
+      <w:lvlJc w:val="left"/>
+      <w:pPr>
+        <w:ind w:left="5040" w:hanging="360"/>
+      </w:pPr>
+    </w:lvl>
+    <w:lvl w:ilvl="7" w:tplc="04090019" w:tentative="1">
+      <w:start w:val="1"/>
+      <w:numFmt w:val="lowerLetter"/>
+      <w:lvlText w:val="%8."/>
+      <w:lvlJc w:val="left"/>
+      <w:pPr>
+        <w:ind w:left="5760" w:hanging="360"/>
+      </w:pPr>
+    </w:lvl>
+    <w:lvl w:ilvl="8" w:tplc="0409001B" w:tentative="1">
+      <w:start w:val="1"/>
+      <w:numFmt w:val="lowerRoman"/>
+      <w:lvlText w:val="%9."/>
+      <w:lvlJc w:val="right"/>
+      <w:pPr>
         <w:ind w:left="6480" w:hanging="180"/>
       </w:pPr>
     </w:lvl>
   </w:abstractNum>
   <w:abstractNum w:abstractNumId="10" w15:restartNumberingAfterBreak="0">
+    <w:nsid w:val="660F229C"/>
+    <w:multiLevelType w:val="hybridMultilevel"/>
+    <w:tmpl w:val="5F34B2BE"/>
+    <w:lvl w:ilvl="0" w:tplc="8D5C65FE">
+      <w:start w:val="1"/>
+      <w:numFmt w:val="lowerLetter"/>
+      <w:lvlText w:val="%1."/>
+      <w:lvlJc w:val="left"/>
+      <w:pPr>
+        <w:ind w:left="1080" w:hanging="360"/>
+      </w:pPr>
+      <w:rPr>
+        <w:rFonts w:hint="default"/>
+      </w:rPr>
+    </w:lvl>
+    <w:lvl w:ilvl="1" w:tplc="04090019" w:tentative="1">
+      <w:start w:val="1"/>
+      <w:numFmt w:val="lowerLetter"/>
+      <w:lvlText w:val="%2."/>
+      <w:lvlJc w:val="left"/>
+      <w:pPr>
+        <w:ind w:left="1800" w:hanging="360"/>
+      </w:pPr>
+    </w:lvl>
+    <w:lvl w:ilvl="2" w:tplc="0409001B" w:tentative="1">
+      <w:start w:val="1"/>
+      <w:numFmt w:val="lowerRoman"/>
+      <w:lvlText w:val="%3."/>
+      <w:lvlJc w:val="right"/>
+      <w:pPr>
+        <w:ind w:left="2520" w:hanging="180"/>
+      </w:pPr>
+    </w:lvl>
+    <w:lvl w:ilvl="3" w:tplc="0409000F" w:tentative="1">
+      <w:start w:val="1"/>
+      <w:numFmt w:val="decimal"/>
+      <w:lvlText w:val="%4."/>
+      <w:lvlJc w:val="left"/>
+      <w:pPr>
+        <w:ind w:left="3240" w:hanging="360"/>
+      </w:pPr>
+    </w:lvl>
+    <w:lvl w:ilvl="4" w:tplc="04090019" w:tentative="1">
+      <w:start w:val="1"/>
+      <w:numFmt w:val="lowerLetter"/>
+      <w:lvlText w:val="%5."/>
+      <w:lvlJc w:val="left"/>
+      <w:pPr>
+        <w:ind w:left="3960" w:hanging="360"/>
+      </w:pPr>
+    </w:lvl>
+    <w:lvl w:ilvl="5" w:tplc="0409001B" w:tentative="1">
+      <w:start w:val="1"/>
+      <w:numFmt w:val="lowerRoman"/>
+      <w:lvlText w:val="%6."/>
+      <w:lvlJc w:val="right"/>
+      <w:pPr>
+        <w:ind w:left="4680" w:hanging="180"/>
+      </w:pPr>
+    </w:lvl>
+    <w:lvl w:ilvl="6" w:tplc="0409000F" w:tentative="1">
+      <w:start w:val="1"/>
+      <w:numFmt w:val="decimal"/>
+      <w:lvlText w:val="%7."/>
+      <w:lvlJc w:val="left"/>
+      <w:pPr>
+        <w:ind w:left="5400" w:hanging="360"/>
+      </w:pPr>
+    </w:lvl>
+    <w:lvl w:ilvl="7" w:tplc="04090019" w:tentative="1">
+      <w:start w:val="1"/>
+      <w:numFmt w:val="lowerLetter"/>
+      <w:lvlText w:val="%8."/>
+      <w:lvlJc w:val="left"/>
+      <w:pPr>
+        <w:ind w:left="6120" w:hanging="360"/>
+      </w:pPr>
+    </w:lvl>
+    <w:lvl w:ilvl="8" w:tplc="0409001B" w:tentative="1">
+      <w:start w:val="1"/>
+      <w:numFmt w:val="lowerRoman"/>
+      <w:lvlText w:val="%9."/>
+      <w:lvlJc w:val="right"/>
+      <w:pPr>
+        <w:ind w:left="6840" w:hanging="180"/>
+      </w:pPr>
+    </w:lvl>
+  </w:abstractNum>
+  <w:abstractNum w:abstractNumId="11" w15:restartNumberingAfterBreak="0">
+    <w:nsid w:val="687B035B"/>
+    <w:multiLevelType w:val="hybridMultilevel"/>
+    <w:tmpl w:val="184202D2"/>
+    <w:lvl w:ilvl="0" w:tplc="84868B20">
+      <w:start w:val="1"/>
+      <w:numFmt w:val="decimal"/>
+      <w:lvlText w:val="%1."/>
+      <w:lvlJc w:val="left"/>
+      <w:pPr>
+        <w:ind w:left="720" w:hanging="360"/>
+      </w:pPr>
+      <w:rPr>
+        <w:rFonts w:hint="default"/>
+        <w:b/>
+        <w:bCs/>
+      </w:rPr>
+    </w:lvl>
+    <w:lvl w:ilvl="1" w:tplc="04090019" w:tentative="1">
+      <w:start w:val="1"/>
+      <w:numFmt w:val="lowerLetter"/>
+      <w:lvlText w:val="%2."/>
+      <w:lvlJc w:val="left"/>
+      <w:pPr>
+        <w:ind w:left="1440" w:hanging="360"/>
+      </w:pPr>
+    </w:lvl>
+    <w:lvl w:ilvl="2" w:tplc="0409001B" w:tentative="1">
+      <w:start w:val="1"/>
+      <w:numFmt w:val="lowerRoman"/>
+      <w:lvlText w:val="%3."/>
+      <w:lvlJc w:val="right"/>
+      <w:pPr>
+        <w:ind w:left="2160" w:hanging="180"/>
+      </w:pPr>
+    </w:lvl>
+    <w:lvl w:ilvl="3" w:tplc="0409000F" w:tentative="1">
+      <w:start w:val="1"/>
+      <w:numFmt w:val="decimal"/>
+      <w:lvlText w:val="%4."/>
+      <w:lvlJc w:val="left"/>
+      <w:pPr>
+        <w:ind w:left="2880" w:hanging="360"/>
+      </w:pPr>
+    </w:lvl>
+    <w:lvl w:ilvl="4" w:tplc="04090019" w:tentative="1">
+      <w:start w:val="1"/>
+      <w:numFmt w:val="lowerLetter"/>
+      <w:lvlText w:val="%5."/>
+      <w:lvlJc w:val="left"/>
+      <w:pPr>
+        <w:ind w:left="3600" w:hanging="360"/>
+      </w:pPr>
+    </w:lvl>
+    <w:lvl w:ilvl="5" w:tplc="0409001B" w:tentative="1">
+      <w:start w:val="1"/>
+      <w:numFmt w:val="lowerRoman"/>
+      <w:lvlText w:val="%6."/>
+      <w:lvlJc w:val="right"/>
+      <w:pPr>
+        <w:ind w:left="4320" w:hanging="180"/>
+      </w:pPr>
+    </w:lvl>
+    <w:lvl w:ilvl="6" w:tplc="0409000F" w:tentative="1">
+      <w:start w:val="1"/>
+      <w:numFmt w:val="decimal"/>
+      <w:lvlText w:val="%7."/>
+      <w:lvlJc w:val="left"/>
+      <w:pPr>
+        <w:ind w:left="5040" w:hanging="360"/>
+      </w:pPr>
+    </w:lvl>
+    <w:lvl w:ilvl="7" w:tplc="04090019" w:tentative="1">
+      <w:start w:val="1"/>
+      <w:numFmt w:val="lowerLetter"/>
+      <w:lvlText w:val="%8."/>
+      <w:lvlJc w:val="left"/>
+      <w:pPr>
+        <w:ind w:left="5760" w:hanging="360"/>
+      </w:pPr>
+    </w:lvl>
+    <w:lvl w:ilvl="8" w:tplc="0409001B" w:tentative="1">
+      <w:start w:val="1"/>
+      <w:numFmt w:val="lowerRoman"/>
+      <w:lvlText w:val="%9."/>
+      <w:lvlJc w:val="right"/>
+      <w:pPr>
+        <w:ind w:left="6480" w:hanging="180"/>
+      </w:pPr>
+    </w:lvl>
+  </w:abstractNum>
+  <w:abstractNum w:abstractNumId="12" w15:restartNumberingAfterBreak="0">
     <w:nsid w:val="79CD0AB5"/>
     <w:multiLevelType w:val="hybridMultilevel"/>
     <w:tmpl w:val="FBE05034"/>
@@ -5643,22 +6787,28 @@
     <w:abstractNumId w:val="3"/>
   </w:num>
   <w:num w:numId="6">
+    <w:abstractNumId w:val="12"/>
+  </w:num>
+  <w:num w:numId="7">
+    <w:abstractNumId w:val="9"/>
+  </w:num>
+  <w:num w:numId="8">
+    <w:abstractNumId w:val="7"/>
+  </w:num>
+  <w:num w:numId="9">
     <w:abstractNumId w:val="10"/>
   </w:num>
-  <w:num w:numId="7">
-    <w:abstractNumId w:val="7"/>
-  </w:num>
-  <w:num w:numId="8">
-    <w:abstractNumId w:val="6"/>
-  </w:num>
-  <w:num w:numId="9">
-    <w:abstractNumId w:val="8"/>
-  </w:num>
   <w:num w:numId="10">
-    <w:abstractNumId w:val="9"/>
+    <w:abstractNumId w:val="11"/>
   </w:num>
   <w:num w:numId="11">
     <w:abstractNumId w:val="4"/>
+  </w:num>
+  <w:num w:numId="12">
+    <w:abstractNumId w:val="8"/>
+  </w:num>
+  <w:num w:numId="13">
+    <w:abstractNumId w:val="6"/>
   </w:num>
 </w:numbering>
 </file>

</xml_diff>

<commit_message>
Before re-implementing clients fields and messages
</commit_message>
<xml_diff>
--- a/Q2/ניתוח איומים.docx
+++ b/Q2/ניתוח איומים.docx
@@ -3677,6 +3677,139 @@
     </w:p>
     <w:p>
       <w:pPr>
+        <w:bidi/>
+      </w:pPr>
+    </w:p>
+    <w:p>
+      <w:pPr>
+        <w:pStyle w:val="ListParagraph"/>
+        <w:numPr>
+          <w:ilvl w:val="0"/>
+          <w:numId w:val="8"/>
+        </w:numPr>
+        <w:bidi/>
+        <w:rPr>
+          <w:b/>
+          <w:bCs/>
+        </w:rPr>
+      </w:pPr>
+      <w:r>
+        <w:rPr>
+          <w:rFonts w:hint="cs"/>
+          <w:b/>
+          <w:bCs/>
+          <w:rtl/>
+        </w:rPr>
+        <w:t xml:space="preserve">הזרקות </w:t>
+      </w:r>
+      <w:r>
+        <w:rPr>
+          <w:rFonts w:hint="cs"/>
+          <w:b/>
+          <w:bCs/>
+        </w:rPr>
+        <w:t>SQL</w:t>
+      </w:r>
+    </w:p>
+    <w:p>
+      <w:pPr>
+        <w:pStyle w:val="ListParagraph"/>
+        <w:bidi/>
+        <w:ind w:left="1069"/>
+        <w:rPr>
+          <w:rtl/>
+        </w:rPr>
+      </w:pPr>
+      <w:r>
+        <w:rPr>
+          <w:rFonts w:hint="cs"/>
+          <w:rtl/>
+        </w:rPr>
+        <w:t>הפירוט על ההתקפה מוצג בחומר הלימוד ביחידה 7.</w:t>
+      </w:r>
+    </w:p>
+    <w:p>
+      <w:pPr>
+        <w:pStyle w:val="ListParagraph"/>
+        <w:bidi/>
+        <w:ind w:left="1069"/>
+        <w:rPr>
+          <w:u w:val="single"/>
+          <w:rtl/>
+        </w:rPr>
+      </w:pPr>
+    </w:p>
+    <w:p>
+      <w:pPr>
+        <w:pStyle w:val="ListParagraph"/>
+        <w:bidi/>
+        <w:ind w:left="1069"/>
+        <w:rPr>
+          <w:u w:val="single"/>
+          <w:rtl/>
+        </w:rPr>
+      </w:pPr>
+      <w:r>
+        <w:rPr>
+          <w:rFonts w:hint="cs"/>
+          <w:u w:val="single"/>
+          <w:rtl/>
+        </w:rPr>
+        <w:t>פתרון:</w:t>
+      </w:r>
+    </w:p>
+    <w:p>
+      <w:pPr>
+        <w:pStyle w:val="ListParagraph"/>
+        <w:bidi/>
+        <w:ind w:left="1069"/>
+        <w:rPr>
+          <w:rFonts w:hint="cs"/>
+          <w:rtl/>
+        </w:rPr>
+      </w:pPr>
+      <w:r>
+        <w:rPr>
+          <w:rFonts w:hint="cs"/>
+          <w:rtl/>
+        </w:rPr>
+        <w:t xml:space="preserve">להמנע מהחדרת נתונים של הלקוח ישירות לשאילתות ה </w:t>
+      </w:r>
+      <w:r>
+        <w:rPr>
+          <w:rFonts w:hint="cs"/>
+        </w:rPr>
+        <w:t>SQL</w:t>
+      </w:r>
+      <w:r>
+        <w:rPr>
+          <w:rFonts w:hint="cs"/>
+          <w:rtl/>
+        </w:rPr>
+        <w:t>.</w:t>
+      </w:r>
+      <w:r>
+        <w:rPr>
+          <w:rFonts w:hint="cs"/>
+          <w:rtl/>
+        </w:rPr>
+        <w:t xml:space="preserve"> למשל על ידי שימוש מראש ב </w:t>
+      </w:r>
+      <w:r>
+        <w:t>Django</w:t>
+      </w:r>
+      <w:r>
+        <w:rPr>
+          <w:rFonts w:hint="cs"/>
+          <w:rtl/>
+        </w:rPr>
+        <w:t>, אשר מבצע הפרדה בין בניית השאילתא לבין  קליטת הפרמטרים לשאילתא.</w:t>
+      </w:r>
+      <w:bookmarkStart w:id="0" w:name="_GoBack"/>
+      <w:bookmarkEnd w:id="0"/>
+    </w:p>
+    <w:p>
+      <w:pPr>
         <w:rPr>
           <w:rtl/>
         </w:rPr>
@@ -3746,7 +3879,6 @@
         </w:numPr>
         <w:bidi/>
         <w:rPr>
-          <w:rFonts w:hint="cs"/>
           <w:b/>
           <w:bCs/>
         </w:rPr>
@@ -3759,6 +3891,15 @@
           <w:rtl/>
         </w:rPr>
         <w:t>הדלפת מידע ללקוח יעד</w:t>
+      </w:r>
+      <w:r>
+        <w:rPr>
+          <w:rFonts w:hint="cs"/>
+          <w:b/>
+          <w:bCs/>
+          <w:rtl/>
+        </w:rPr>
+        <w:t xml:space="preserve"> בצורה "שקטה"</w:t>
       </w:r>
     </w:p>
     <w:p>
@@ -3925,7 +4066,6 @@
         </w:numPr>
         <w:bidi/>
         <w:rPr>
-          <w:rFonts w:hint="cs"/>
           <w:rtl/>
         </w:rPr>
       </w:pPr>
@@ -3984,16 +4124,36 @@
         </w:numPr>
         <w:bidi/>
         <w:rPr>
-          <w:rFonts w:hint="cs"/>
-          <w:rtl/>
-        </w:rPr>
-      </w:pPr>
-      <w:r>
-        <w:rPr>
-          <w:rFonts w:hint="cs"/>
-          <w:rtl/>
-        </w:rPr>
-        <w:t>הקמת צד ניטור מאובטח שיעקוב אחר תעבורת השרת לזיהוי אנומליות כגון זו.</w:t>
+          <w:rtl/>
+        </w:rPr>
+      </w:pPr>
+      <w:r>
+        <w:rPr>
+          <w:rFonts w:hint="cs"/>
+          <w:rtl/>
+        </w:rPr>
+        <w:t>הקמת צד ניטור מאובטח שיעקוב אחר תעבו</w:t>
+      </w:r>
+      <w:r>
+        <w:rPr>
+          <w:rFonts w:hint="cs"/>
+          <w:rtl/>
+        </w:rPr>
+        <w:t>רת השרת לזיהוי אנומליות כגון זו, או מעקב אחר כניסת והוצאות ההודעות ללקוחות (כלומר לוודא כי לא ייתכ</w:t>
+      </w:r>
+      <w:r>
+        <w:rPr>
+          <w:rFonts w:hint="cs"/>
+          <w:rtl/>
+        </w:rPr>
+        <w:t>ן כי לקוח ישלוף יותר הודעות ממספר ההודעות שנשלחו לו</w:t>
+      </w:r>
+      <w:r>
+        <w:rPr>
+          <w:rFonts w:hint="cs"/>
+          <w:rtl/>
+        </w:rPr>
+        <w:t>).</w:t>
       </w:r>
     </w:p>
     <w:p>
@@ -4922,14 +5082,6 @@
           <w:rtl/>
         </w:rPr>
       </w:pPr>
-    </w:p>
-    <w:p>
-      <w:pPr>
-        <w:bidi/>
-        <w:rPr>
-          <w:rtl/>
-        </w:rPr>
-      </w:pPr>
       <w:r>
         <w:rPr>
           <w:rFonts w:hint="cs"/>
@@ -4937,14 +5089,13 @@
         </w:rPr>
         <w:t>מעבר לכל המאמצים למניעת התקפות, נרצה גם להקשות על ביצוע התקפות אשר אין ביכולתנו למנוע.</w:t>
       </w:r>
-    </w:p>
-    <w:p>
-      <w:pPr>
-        <w:bidi/>
-        <w:rPr>
-          <w:rtl/>
-        </w:rPr>
-      </w:pPr>
+      <w:r>
+        <w:rPr>
+          <w:rFonts w:hint="cs"/>
+          <w:rtl/>
+        </w:rPr>
+        <w:t xml:space="preserve"> </w:t>
+      </w:r>
       <w:r>
         <w:rPr>
           <w:rFonts w:hint="cs"/>
@@ -4962,7 +5113,6 @@
         </w:numPr>
         <w:bidi/>
         <w:rPr>
-          <w:rFonts w:hint="cs"/>
           <w:b/>
           <w:bCs/>
         </w:rPr>
@@ -4981,7 +5131,9 @@
       <w:pPr>
         <w:pStyle w:val="ListParagraph"/>
         <w:bidi/>
+        <w:spacing w:after="120" w:line="240" w:lineRule="auto"/>
         <w:ind w:left="1440"/>
+        <w:contextualSpacing w:val="0"/>
         <w:rPr>
           <w:rtl/>
         </w:rPr>
@@ -5029,85 +5181,69 @@
       <w:pPr>
         <w:pStyle w:val="ListParagraph"/>
         <w:bidi/>
+        <w:spacing w:after="120" w:line="240" w:lineRule="auto"/>
         <w:ind w:left="1440"/>
-        <w:rPr>
-          <w:rtl/>
-        </w:rPr>
-      </w:pPr>
-    </w:p>
-    <w:p>
-      <w:pPr>
-        <w:pStyle w:val="ListParagraph"/>
-        <w:bidi/>
+        <w:contextualSpacing w:val="0"/>
+        <w:rPr>
+          <w:rtl/>
+        </w:rPr>
+      </w:pPr>
+      <w:r>
+        <w:rPr>
+          <w:rFonts w:hint="cs"/>
+          <w:rtl/>
+        </w:rPr>
+        <w:t>דרך פעולה אחת היא להגדיר זאת בשלב ההידור</w:t>
+      </w:r>
+      <w:r>
+        <w:rPr>
+          <w:rFonts w:hint="cs"/>
+          <w:rtl/>
+        </w:rPr>
+        <w:t>. זאת ניתן לבצע בקלות בעזרת</w:t>
+      </w:r>
+      <w:r>
+        <w:rPr>
+          <w:rFonts w:hint="cs"/>
+          <w:rtl/>
+        </w:rPr>
+        <w:t xml:space="preserve"> </w:t>
+      </w:r>
+      <w:r>
+        <w:t>LLVM</w:t>
+      </w:r>
+      <w:r>
+        <w:rPr>
+          <w:rFonts w:hint="cs"/>
+          <w:rtl/>
+        </w:rPr>
+        <w:t xml:space="preserve">, או התקנת תוספות ל </w:t>
+      </w:r>
+      <w:r>
+        <w:t>GCC</w:t>
+      </w:r>
+      <w:r>
+        <w:rPr>
+          <w:rFonts w:hint="cs"/>
+          <w:rtl/>
+        </w:rPr>
+        <w:t xml:space="preserve"> </w:t>
+      </w:r>
+      <w:r>
+        <w:rPr>
+          <w:rFonts w:hint="cs"/>
+          <w:rtl/>
+        </w:rPr>
+        <w:t>(למרות שהקומפיילר לא הוגדר באפיון).</w:t>
+      </w:r>
+    </w:p>
+    <w:p>
+      <w:pPr>
+        <w:pStyle w:val="ListParagraph"/>
+        <w:bidi/>
+        <w:spacing w:after="120" w:line="240" w:lineRule="auto"/>
         <w:ind w:left="1440"/>
-        <w:rPr>
-          <w:rtl/>
-        </w:rPr>
-      </w:pPr>
-      <w:r>
-        <w:rPr>
-          <w:rFonts w:hint="cs"/>
-          <w:rtl/>
-        </w:rPr>
-        <w:t>דרך פעולה אחת היא להגדיר זאת בשלב ההידור</w:t>
-      </w:r>
-      <w:r>
-        <w:rPr>
-          <w:rFonts w:hint="cs"/>
-          <w:rtl/>
-        </w:rPr>
-        <w:t>. זאת ניתן לבצע בקלות בעזרת</w:t>
-      </w:r>
-      <w:r>
-        <w:rPr>
-          <w:rFonts w:hint="cs"/>
-          <w:rtl/>
-        </w:rPr>
-        <w:t xml:space="preserve"> </w:t>
-      </w:r>
-      <w:r>
-        <w:t>LLVM</w:t>
-      </w:r>
-      <w:r>
-        <w:rPr>
-          <w:rFonts w:hint="cs"/>
-          <w:rtl/>
-        </w:rPr>
-        <w:t xml:space="preserve">, או התקנת תוספות ל </w:t>
-      </w:r>
-      <w:r>
-        <w:t>GCC</w:t>
-      </w:r>
-      <w:r>
-        <w:rPr>
-          <w:rFonts w:hint="cs"/>
-          <w:rtl/>
-        </w:rPr>
-        <w:t xml:space="preserve"> </w:t>
-      </w:r>
-      <w:r>
-        <w:rPr>
-          <w:rFonts w:hint="cs"/>
-          <w:rtl/>
-        </w:rPr>
-        <w:t>(למרות שהקומפיילר לא הוגדר באפיון).</w:t>
-      </w:r>
-    </w:p>
-    <w:p>
-      <w:pPr>
-        <w:pStyle w:val="ListParagraph"/>
-        <w:bidi/>
-        <w:ind w:left="1440"/>
-        <w:rPr>
-          <w:rtl/>
-        </w:rPr>
-      </w:pPr>
-    </w:p>
-    <w:p>
-      <w:pPr>
-        <w:pStyle w:val="ListParagraph"/>
-        <w:bidi/>
-        <w:ind w:left="1440"/>
+        <w:contextualSpacing w:val="0"/>
         <w:rPr>
           <w:rtl/>
         </w:rPr>
@@ -5153,7 +5289,6 @@
         </w:numPr>
         <w:bidi/>
         <w:rPr>
-          <w:rFonts w:hint="cs"/>
           <w:b/>
           <w:bCs/>
         </w:rPr>
@@ -5172,9 +5307,10 @@
       <w:pPr>
         <w:pStyle w:val="ListParagraph"/>
         <w:bidi/>
+        <w:spacing w:after="120"/>
         <w:ind w:left="1440"/>
-        <w:rPr>
-          <w:rFonts w:hint="cs"/>
+        <w:contextualSpacing w:val="0"/>
+        <w:rPr>
           <w:rtl/>
         </w:rPr>
       </w:pPr>
@@ -5190,68 +5326,54 @@
       <w:pPr>
         <w:pStyle w:val="ListParagraph"/>
         <w:bidi/>
+        <w:spacing w:after="120"/>
         <w:ind w:left="1440"/>
-        <w:rPr>
-          <w:rtl/>
-        </w:rPr>
-      </w:pPr>
-    </w:p>
-    <w:p>
-      <w:pPr>
-        <w:pStyle w:val="ListParagraph"/>
-        <w:bidi/>
+        <w:contextualSpacing w:val="0"/>
+        <w:rPr>
+          <w:rtl/>
+        </w:rPr>
+      </w:pPr>
+      <w:r>
+        <w:rPr>
+          <w:rFonts w:hint="cs"/>
+          <w:rtl/>
+        </w:rPr>
+        <w:t>במידה ואפשר נדאג כי השרת ירוץ על גבי מערכת הפעלה מצומצמת אשר תכיל אך ורק את מה שהכרחי לריצת השרת.</w:t>
+      </w:r>
+    </w:p>
+    <w:p>
+      <w:pPr>
+        <w:pStyle w:val="ListParagraph"/>
+        <w:bidi/>
+        <w:spacing w:after="120"/>
         <w:ind w:left="1440"/>
-        <w:rPr>
-          <w:rtl/>
-        </w:rPr>
-      </w:pPr>
-      <w:r>
-        <w:rPr>
-          <w:rFonts w:hint="cs"/>
-          <w:rtl/>
-        </w:rPr>
-        <w:t>במידה ואפשר נדאג כי השרת ירוץ על גבי מערכת הפעלה מצומצמת אשר תכיל אך ורק את מה שהכרחי לריצת השרת.</w:t>
-      </w:r>
-    </w:p>
-    <w:p>
-      <w:pPr>
-        <w:pStyle w:val="ListParagraph"/>
-        <w:bidi/>
+        <w:contextualSpacing w:val="0"/>
+        <w:rPr>
+          <w:rtl/>
+        </w:rPr>
+      </w:pPr>
+      <w:r>
+        <w:rPr>
+          <w:rFonts w:hint="cs"/>
+          <w:rtl/>
+        </w:rPr>
+        <w:t>בכך נחסך קיום של דרייברים או ממשקים מסוכנים פוטנצ</w:t>
+      </w:r>
+      <w:r>
+        <w:rPr>
+          <w:rFonts w:hint="cs"/>
+          <w:rtl/>
+        </w:rPr>
+        <w:t>יאלית ומשטח התקיפה על השרת קטן.</w:t>
+      </w:r>
+    </w:p>
+    <w:p>
+      <w:pPr>
+        <w:pStyle w:val="ListParagraph"/>
+        <w:bidi/>
+        <w:spacing w:after="120"/>
         <w:ind w:left="1440"/>
-        <w:rPr>
-          <w:rtl/>
-        </w:rPr>
-      </w:pPr>
-    </w:p>
-    <w:p>
-      <w:pPr>
-        <w:pStyle w:val="ListParagraph"/>
-        <w:bidi/>
-        <w:ind w:left="1440"/>
-        <w:rPr>
-          <w:rtl/>
-        </w:rPr>
-      </w:pPr>
-      <w:r>
-        <w:rPr>
-          <w:rFonts w:hint="cs"/>
-          <w:rtl/>
-        </w:rPr>
-        <w:t>בכך נחסך קיום של דרייברים או ממשקים מסוכנים פוטנצ</w:t>
-      </w:r>
-      <w:r>
-        <w:rPr>
-          <w:rFonts w:hint="cs"/>
-          <w:rtl/>
-        </w:rPr>
-        <w:t>יאלית ומשטח התקיפה על השרת קטן.</w:t>
-      </w:r>
-    </w:p>
-    <w:p>
-      <w:pPr>
-        <w:pStyle w:val="ListParagraph"/>
-        <w:bidi/>
-        <w:ind w:left="1440"/>
+        <w:contextualSpacing w:val="0"/>
         <w:rPr>
           <w:rtl/>
         </w:rPr>
@@ -5293,7 +5415,6 @@
         </w:numPr>
         <w:bidi/>
         <w:rPr>
-          <w:rFonts w:hint="cs"/>
           <w:b/>
           <w:bCs/>
         </w:rPr>
@@ -5312,7 +5433,9 @@
       <w:pPr>
         <w:pStyle w:val="ListParagraph"/>
         <w:bidi/>
+        <w:spacing w:after="120"/>
         <w:ind w:left="1440"/>
+        <w:contextualSpacing w:val="0"/>
         <w:rPr>
           <w:rtl/>
         </w:rPr>
@@ -5356,17 +5479,9 @@
       <w:pPr>
         <w:pStyle w:val="ListParagraph"/>
         <w:bidi/>
+        <w:spacing w:after="120"/>
         <w:ind w:left="1440"/>
-        <w:rPr>
-          <w:rtl/>
-        </w:rPr>
-      </w:pPr>
-    </w:p>
-    <w:p>
-      <w:pPr>
-        <w:pStyle w:val="ListParagraph"/>
-        <w:bidi/>
-        <w:ind w:left="1440"/>
+        <w:contextualSpacing w:val="0"/>
         <w:rPr>
           <w:rtl/>
         </w:rPr>
@@ -5398,7 +5513,6 @@
         </w:numPr>
         <w:bidi/>
         <w:rPr>
-          <w:rFonts w:hint="cs"/>
           <w:b/>
           <w:bCs/>
         </w:rPr>
@@ -5496,10 +5610,6 @@
         <w:pStyle w:val="ListParagraph"/>
         <w:bidi/>
         <w:ind w:left="1440"/>
-        <w:rPr>
-          <w:rFonts w:hint="cs"/>
-          <w:rtl/>
-        </w:rPr>
       </w:pPr>
       <w:r>
         <w:rPr>
@@ -5516,8 +5626,160 @@
         </w:rPr>
         <w:t xml:space="preserve"> כל הדוגמאות לרידוד סביבת הריצה אפשריים ופותחו כבר כלים לניהולם.</w:t>
       </w:r>
-      <w:bookmarkStart w:id="0" w:name="_GoBack"/>
-      <w:bookmarkEnd w:id="0"/>
+    </w:p>
+    <w:p>
+      <w:pPr>
+        <w:pStyle w:val="ListParagraph"/>
+        <w:bidi/>
+        <w:ind w:left="1440"/>
+        <w:rPr>
+          <w:rtl/>
+        </w:rPr>
+      </w:pPr>
+    </w:p>
+    <w:p>
+      <w:pPr>
+        <w:pStyle w:val="ListParagraph"/>
+        <w:numPr>
+          <w:ilvl w:val="0"/>
+          <w:numId w:val="12"/>
+        </w:numPr>
+        <w:bidi/>
+        <w:rPr>
+          <w:b/>
+          <w:bCs/>
+        </w:rPr>
+      </w:pPr>
+      <w:r>
+        <w:rPr>
+          <w:b/>
+          <w:bCs/>
+        </w:rPr>
+        <w:t>CI/CD</w:t>
+      </w:r>
+    </w:p>
+    <w:p>
+      <w:pPr>
+        <w:pStyle w:val="ListParagraph"/>
+        <w:bidi/>
+        <w:ind w:left="1440"/>
+        <w:rPr>
+          <w:rtl/>
+        </w:rPr>
+      </w:pPr>
+      <w:r>
+        <w:rPr>
+          <w:rFonts w:hint="cs"/>
+          <w:rtl/>
+        </w:rPr>
+        <w:t xml:space="preserve">שילוב של תהליך פיתוח תקין </w:t>
+      </w:r>
+      <w:r>
+        <w:rPr>
+          <w:rFonts w:hint="cs"/>
+          <w:rtl/>
+        </w:rPr>
+        <w:t>ומבוקר</w:t>
+      </w:r>
+      <w:r>
+        <w:rPr>
+          <w:rFonts w:hint="cs"/>
+          <w:rtl/>
+        </w:rPr>
+        <w:t xml:space="preserve">, המשלב אנליזה סטטית ודינמית מסוגל למנוע או לפחות לצמצם </w:t>
+      </w:r>
+      <w:r>
+        <w:rPr>
+          <w:rFonts w:hint="cs"/>
+          <w:rtl/>
+        </w:rPr>
+        <w:t>שגיאות אנוש בזמן פיתוח הפרוייקט, ובכך להקטין את משטח התקיפה האפשרי.</w:t>
+      </w:r>
+    </w:p>
+    <w:p>
+      <w:pPr>
+        <w:pStyle w:val="Title"/>
+        <w:bidi/>
+        <w:rPr>
+          <w:rFonts w:hint="cs"/>
+          <w:rtl/>
+        </w:rPr>
+      </w:pPr>
+      <w:r>
+        <w:rPr>
+          <w:rFonts w:hint="cs"/>
+          <w:rtl/>
+        </w:rPr>
+        <w:lastRenderedPageBreak/>
+        <w:t>שיקולים פיתוחיים אבטחתיים</w:t>
+      </w:r>
+    </w:p>
+    <w:p>
+      <w:pPr>
+        <w:bidi/>
+        <w:rPr>
+          <w:rFonts w:hint="cs"/>
+          <w:rtl/>
+        </w:rPr>
+      </w:pPr>
+    </w:p>
+    <w:p>
+      <w:pPr>
+        <w:bidi/>
+        <w:rPr>
+          <w:rtl/>
+        </w:rPr>
+      </w:pPr>
+      <w:r>
+        <w:rPr>
+          <w:rFonts w:hint="cs"/>
+          <w:rtl/>
+        </w:rPr>
+        <w:t>על מנת להבטיח התנהגות צפויה ככל הניתן, בצד הלקוח נעשה שימוש מקיף בטמפלייטים במקום מחקלות ובכך להגדיר את ההתנהגות הרצויה עוד בזמן ההידור.</w:t>
+      </w:r>
+    </w:p>
+    <w:p>
+      <w:pPr>
+        <w:bidi/>
+        <w:rPr>
+          <w:rtl/>
+        </w:rPr>
+      </w:pPr>
+      <w:r>
+        <w:rPr>
+          <w:rFonts w:hint="cs"/>
+          <w:rtl/>
+        </w:rPr>
+        <w:t>בנוסף, השימוש המקיף מאפשר</w:t>
+      </w:r>
+      <w:r>
+        <w:rPr>
+          <w:rFonts w:hint="cs"/>
+          <w:rtl/>
+        </w:rPr>
+        <w:t>ה הקצאות</w:t>
+      </w:r>
+      <w:r>
+        <w:rPr>
+          <w:rFonts w:hint="cs"/>
+          <w:rtl/>
+        </w:rPr>
+        <w:t xml:space="preserve"> </w:t>
+      </w:r>
+      <w:r>
+        <w:rPr>
+          <w:rFonts w:hint="cs"/>
+          <w:rtl/>
+        </w:rPr>
+        <w:t>ב</w:t>
+      </w:r>
+      <w:r>
+        <w:rPr>
+          <w:rFonts w:hint="cs"/>
+          <w:rtl/>
+        </w:rPr>
+        <w:t>מחסנית בגדלים ידועים מראש הניתנים לאכיפה ומימוש בדיקות בזמן הידור, ונמנע משימוש בוירטואליזציה אשר משאירה מקום לתקיפות מחסנית מגוונות.</w:t>
+      </w:r>
     </w:p>
     <w:sectPr>
       <w:pgSz w:w="12240" w:h="15840"/>
@@ -7210,7 +7472,6 @@
   <w:style w:type="character" w:default="1" w:styleId="DefaultParagraphFont">
     <w:name w:val="Default Paragraph Font"/>
     <w:uiPriority w:val="1"/>
-    <w:semiHidden/>
     <w:unhideWhenUsed/>
   </w:style>
   <w:style w:type="table" w:default="1" w:styleId="TableNormal">

</xml_diff>

<commit_message>
Changed list to map and implemented symkey
</commit_message>
<xml_diff>
--- a/Q2/ניתוח איומים.docx
+++ b/Q2/ניתוח איומים.docx
@@ -2058,6 +2058,389 @@
     </w:p>
     <w:p>
       <w:pPr>
+        <w:pStyle w:val="ListParagraph"/>
+        <w:bidi/>
+        <w:ind w:left="1800"/>
+      </w:pPr>
+    </w:p>
+    <w:p>
+      <w:pPr>
+        <w:pStyle w:val="ListParagraph"/>
+        <w:numPr>
+          <w:ilvl w:val="1"/>
+          <w:numId w:val="4"/>
+        </w:numPr>
+        <w:bidi/>
+        <w:rPr>
+          <w:b/>
+          <w:bCs/>
+        </w:rPr>
+      </w:pPr>
+      <w:r>
+        <w:rPr>
+          <w:rFonts w:hint="cs"/>
+          <w:b/>
+          <w:bCs/>
+          <w:rtl/>
+        </w:rPr>
+        <w:t>שגיאות לוגיות</w:t>
+      </w:r>
+    </w:p>
+    <w:p>
+      <w:pPr>
+        <w:pStyle w:val="ListParagraph"/>
+        <w:bidi/>
+        <w:ind w:left="1440"/>
+        <w:rPr>
+          <w:rtl/>
+        </w:rPr>
+      </w:pPr>
+      <w:r>
+        <w:rPr>
+          <w:rFonts w:hint="cs"/>
+          <w:rtl/>
+        </w:rPr>
+        <w:t>בעת משיכת ההודעות של הלקוח מן השרת, ישנה חלוקה למספר קטגוריות של הודעות:</w:t>
+      </w:r>
+    </w:p>
+    <w:p>
+      <w:pPr>
+        <w:pStyle w:val="ListParagraph"/>
+        <w:numPr>
+          <w:ilvl w:val="1"/>
+          <w:numId w:val="3"/>
+        </w:numPr>
+        <w:bidi/>
+      </w:pPr>
+      <w:r>
+        <w:rPr>
+          <w:rFonts w:hint="cs"/>
+          <w:rtl/>
+        </w:rPr>
+        <w:t>בקשת מפתח סימטרי</w:t>
+      </w:r>
+    </w:p>
+    <w:p>
+      <w:pPr>
+        <w:pStyle w:val="ListParagraph"/>
+        <w:numPr>
+          <w:ilvl w:val="1"/>
+          <w:numId w:val="3"/>
+        </w:numPr>
+        <w:bidi/>
+      </w:pPr>
+      <w:r>
+        <w:rPr>
+          <w:rFonts w:hint="cs"/>
+          <w:rtl/>
+        </w:rPr>
+        <w:t>שליחת מפתח סימטרי</w:t>
+      </w:r>
+    </w:p>
+    <w:p>
+      <w:pPr>
+        <w:pStyle w:val="ListParagraph"/>
+        <w:numPr>
+          <w:ilvl w:val="1"/>
+          <w:numId w:val="3"/>
+        </w:numPr>
+        <w:bidi/>
+      </w:pPr>
+      <w:r>
+        <w:rPr>
+          <w:rFonts w:hint="cs"/>
+          <w:rtl/>
+        </w:rPr>
+        <w:t>הודעת טקסט</w:t>
+      </w:r>
+    </w:p>
+    <w:p>
+      <w:pPr>
+        <w:pStyle w:val="ListParagraph"/>
+        <w:bidi/>
+        <w:ind w:left="1440"/>
+        <w:rPr>
+          <w:rtl/>
+        </w:rPr>
+      </w:pPr>
+      <w:r>
+        <w:rPr>
+          <w:rFonts w:hint="cs"/>
+          <w:rtl/>
+        </w:rPr>
+        <w:t xml:space="preserve">האכיפה על תוכן ההודעה לא מוגדר ברמת הפרוטוקול, מה שמאפשר ללקוח לשלוח הודעת טקסט המכילה את התווים </w:t>
+      </w:r>
+      <w:r>
+        <w:t>“Request for symmetric key”</w:t>
+      </w:r>
+      <w:r>
+        <w:rPr>
+          <w:rFonts w:hint="cs"/>
+          <w:rtl/>
+        </w:rPr>
+        <w:t xml:space="preserve"> או </w:t>
+      </w:r>
+      <w:r>
+        <w:t>“Symmetric key received”</w:t>
+      </w:r>
+      <w:r>
+        <w:rPr>
+          <w:rFonts w:hint="cs"/>
+          <w:rtl/>
+        </w:rPr>
+        <w:t>, וללקוח השני לא תהיה דרך לזהות אם מדובר בתוכן של הודעת טקסט של לקוח נוסף או ב</w:t>
+      </w:r>
+      <w:r>
+        <w:rPr>
+          <w:rFonts w:hint="cs"/>
+          <w:rtl/>
+        </w:rPr>
+        <w:t>הדפסת מידע המובנית בתוכנת הלקוח, ובכך עלולה לגרום ללקוח לפעול שלא בהתאם</w:t>
+      </w:r>
+    </w:p>
+    <w:p>
+      <w:pPr>
+        <w:pStyle w:val="ListParagraph"/>
+        <w:bidi/>
+        <w:ind w:left="1440"/>
+        <w:rPr>
+          <w:u w:val="single"/>
+          <w:rtl/>
+        </w:rPr>
+      </w:pPr>
+    </w:p>
+    <w:p>
+      <w:pPr>
+        <w:pStyle w:val="ListParagraph"/>
+        <w:bidi/>
+        <w:ind w:left="1440"/>
+        <w:rPr>
+          <w:u w:val="single"/>
+          <w:rtl/>
+        </w:rPr>
+      </w:pPr>
+      <w:r>
+        <w:rPr>
+          <w:rFonts w:hint="cs"/>
+          <w:u w:val="single"/>
+          <w:rtl/>
+        </w:rPr>
+        <w:t>פתרון:</w:t>
+      </w:r>
+    </w:p>
+    <w:p>
+      <w:pPr>
+        <w:pStyle w:val="ListParagraph"/>
+        <w:bidi/>
+        <w:ind w:left="1440"/>
+        <w:rPr>
+          <w:rtl/>
+        </w:rPr>
+      </w:pPr>
+      <w:r>
+        <w:rPr>
+          <w:rFonts w:hint="cs"/>
+          <w:rtl/>
+        </w:rPr>
+        <w:t>להוסיף לתחילת ההודעה (בנוסף לכותרת המוען וכתורת התוכן) כותרת לסוג ההודעה.</w:t>
+      </w:r>
+    </w:p>
+    <w:p>
+      <w:pPr>
+        <w:pStyle w:val="ListParagraph"/>
+        <w:bidi/>
+        <w:ind w:left="1440"/>
+        <w:rPr>
+          <w:rtl/>
+        </w:rPr>
+      </w:pPr>
+    </w:p>
+    <w:p>
+      <w:pPr>
+        <w:pStyle w:val="ListParagraph"/>
+        <w:numPr>
+          <w:ilvl w:val="1"/>
+          <w:numId w:val="4"/>
+        </w:numPr>
+        <w:bidi/>
+        <w:rPr>
+          <w:b/>
+          <w:bCs/>
+        </w:rPr>
+      </w:pPr>
+      <w:r>
+        <w:rPr>
+          <w:rFonts w:hint="cs"/>
+          <w:b/>
+          <w:bCs/>
+          <w:rtl/>
+        </w:rPr>
+        <w:t>תיאום מפתח כפוי</w:t>
+      </w:r>
+    </w:p>
+    <w:p>
+      <w:pPr>
+        <w:pStyle w:val="ListParagraph"/>
+        <w:bidi/>
+        <w:ind w:left="1440"/>
+        <w:rPr>
+          <w:rtl/>
+        </w:rPr>
+      </w:pPr>
+      <w:r>
+        <w:rPr>
+          <w:rFonts w:hint="cs"/>
+          <w:rtl/>
+        </w:rPr>
+        <w:t>בהתאם לפרוטוקול המוגדר, אין דבר המונע מלקוח לשלוח מפתח סימטרי ללקוח אחר אשר כלל לא ביקש לתאם את המפתח.</w:t>
+      </w:r>
+    </w:p>
+    <w:p>
+      <w:pPr>
+        <w:pStyle w:val="ListParagraph"/>
+        <w:bidi/>
+        <w:ind w:left="1440"/>
+        <w:rPr>
+          <w:rtl/>
+        </w:rPr>
+      </w:pPr>
+    </w:p>
+    <w:p>
+      <w:pPr>
+        <w:pStyle w:val="ListParagraph"/>
+        <w:bidi/>
+        <w:ind w:left="1440"/>
+        <w:rPr>
+          <w:rtl/>
+        </w:rPr>
+      </w:pPr>
+      <w:r>
+        <w:rPr>
+          <w:rFonts w:hint="cs"/>
+          <w:rtl/>
+        </w:rPr>
+        <w:t>אי אכיפה זו מאפשרת לכל אחד לשלוח הודעות מוצפנות במפתח סימטרי לכל שאר לקוחות הרשת (שליחת הודעת מפתח סימטרי ולאחר מכן תוכן נוסף המוצפן באותו מפתח אשר תוכנת הלקוח השני תפענח ותציג לפי האפיון).</w:t>
+      </w:r>
+    </w:p>
+    <w:p>
+      <w:pPr>
+        <w:pStyle w:val="ListParagraph"/>
+        <w:bidi/>
+        <w:ind w:left="1440"/>
+        <w:rPr>
+          <w:rtl/>
+        </w:rPr>
+      </w:pPr>
+    </w:p>
+    <w:p>
+      <w:pPr>
+        <w:pStyle w:val="ListParagraph"/>
+        <w:bidi/>
+        <w:ind w:left="1440"/>
+        <w:rPr>
+          <w:rtl/>
+        </w:rPr>
+      </w:pPr>
+      <w:r>
+        <w:rPr>
+          <w:rFonts w:hint="cs"/>
+          <w:rtl/>
+        </w:rPr>
+        <w:t xml:space="preserve">אומנם לא מדובר בחלושה אבטחתית, אך ישנו מקום להספמה (מלשון </w:t>
+      </w:r>
+      <w:r>
+        <w:t>spam</w:t>
+      </w:r>
+      <w:r>
+        <w:rPr>
+          <w:rFonts w:hint="cs"/>
+          <w:rtl/>
+        </w:rPr>
+        <w:t>) של כלל הלקוחות.</w:t>
+      </w:r>
+    </w:p>
+    <w:p>
+      <w:pPr>
+        <w:pStyle w:val="ListParagraph"/>
+        <w:bidi/>
+        <w:ind w:left="1440"/>
+        <w:rPr>
+          <w:rtl/>
+        </w:rPr>
+      </w:pPr>
+    </w:p>
+    <w:p>
+      <w:pPr>
+        <w:pStyle w:val="ListParagraph"/>
+        <w:bidi/>
+        <w:ind w:left="1440"/>
+        <w:rPr>
+          <w:u w:val="single"/>
+          <w:rtl/>
+        </w:rPr>
+      </w:pPr>
+      <w:r>
+        <w:rPr>
+          <w:rFonts w:hint="cs"/>
+          <w:u w:val="single"/>
+          <w:rtl/>
+        </w:rPr>
+        <w:t>פתרון:</w:t>
+      </w:r>
+    </w:p>
+    <w:p>
+      <w:pPr>
+        <w:pStyle w:val="ListParagraph"/>
+        <w:numPr>
+          <w:ilvl w:val="1"/>
+          <w:numId w:val="3"/>
+        </w:numPr>
+        <w:bidi/>
+      </w:pPr>
+      <w:r>
+        <w:rPr>
+          <w:rFonts w:hint="cs"/>
+          <w:rtl/>
+        </w:rPr>
+        <w:t>תיאום המפתח בשיטה המערבת אקטיבית את שני הצדדים (למשל דיפי-הלמן)</w:t>
+      </w:r>
+      <w:r>
+        <w:rPr>
+          <w:rFonts w:hint="cs"/>
+          <w:rtl/>
+        </w:rPr>
+        <w:t>, כך שקשר בין שני צדדים יתבצע רק בהסכמה של שני הצדדים.</w:t>
+      </w:r>
+    </w:p>
+    <w:p>
+      <w:pPr>
+        <w:pStyle w:val="ListParagraph"/>
+        <w:numPr>
+          <w:ilvl w:val="1"/>
+          <w:numId w:val="3"/>
+        </w:numPr>
+        <w:bidi/>
+        <w:rPr>
+          <w:rtl/>
+        </w:rPr>
+      </w:pPr>
+      <w:r>
+        <w:rPr>
+          <w:rFonts w:hint="cs"/>
+          <w:rtl/>
+        </w:rPr>
+        <w:t>אכיפה על שיחות בצד הלקוח, כך שהודעות תוכן המתקבלות על ידי לקוח שטרם תיאם מפתח לא יתקבלו בכלל (ולא יבוזבזו משאבים על ניסיון פענוח)</w:t>
+      </w:r>
+      <w:r>
+        <w:rPr>
+          <w:rFonts w:hint="cs"/>
+          <w:rtl/>
+        </w:rPr>
+        <w:t>, ושהודעת שליחת מפתח סימטרי לא תתקבל מלקוח שלא נשלחה לו בקשה לקבלת מפתח סימטרי.</w:t>
+      </w:r>
+    </w:p>
+    <w:p>
+      <w:pPr>
         <w:bidi/>
         <w:ind w:left="1440"/>
         <w:rPr>
@@ -3764,7 +4147,6 @@
         <w:bidi/>
         <w:ind w:left="1069"/>
         <w:rPr>
-          <w:rFonts w:hint="cs"/>
           <w:rtl/>
         </w:rPr>
       </w:pPr>
@@ -3805,8 +4187,6 @@
         </w:rPr>
         <w:t>, אשר מבצע הפרדה בין בניית השאילתא לבין  קליטת הפרמטרים לשאילתא.</w:t>
       </w:r>
-      <w:bookmarkStart w:id="0" w:name="_GoBack"/>
-      <w:bookmarkEnd w:id="0"/>
     </w:p>
     <w:p>
       <w:pPr>
@@ -5701,7 +6081,6 @@
         <w:pStyle w:val="Title"/>
         <w:bidi/>
         <w:rPr>
-          <w:rFonts w:hint="cs"/>
           <w:rtl/>
         </w:rPr>
       </w:pPr>
@@ -5718,13 +6097,17 @@
       <w:pPr>
         <w:bidi/>
         <w:rPr>
-          <w:rFonts w:hint="cs"/>
-          <w:rtl/>
-        </w:rPr>
-      </w:pPr>
-    </w:p>
-    <w:p>
-      <w:pPr>
+          <w:rtl/>
+        </w:rPr>
+      </w:pPr>
+    </w:p>
+    <w:p>
+      <w:pPr>
+        <w:pStyle w:val="ListParagraph"/>
+        <w:numPr>
+          <w:ilvl w:val="0"/>
+          <w:numId w:val="3"/>
+        </w:numPr>
         <w:bidi/>
         <w:rPr>
           <w:rtl/>
@@ -5740,10 +6123,19 @@
     </w:p>
     <w:p>
       <w:pPr>
-        <w:bidi/>
-        <w:rPr>
-          <w:rtl/>
-        </w:rPr>
+        <w:pStyle w:val="ListParagraph"/>
+        <w:bidi/>
+        <w:ind w:left="1080"/>
+      </w:pPr>
+    </w:p>
+    <w:p>
+      <w:pPr>
+        <w:pStyle w:val="ListParagraph"/>
+        <w:numPr>
+          <w:ilvl w:val="0"/>
+          <w:numId w:val="3"/>
+        </w:numPr>
+        <w:bidi/>
       </w:pPr>
       <w:r>
         <w:rPr>
@@ -5780,6 +6172,63 @@
         </w:rPr>
         <w:t>מחסנית בגדלים ידועים מראש הניתנים לאכיפה ומימוש בדיקות בזמן הידור, ונמנע משימוש בוירטואליזציה אשר משאירה מקום לתקיפות מחסנית מגוונות.</w:t>
       </w:r>
+    </w:p>
+    <w:p>
+      <w:pPr>
+        <w:pStyle w:val="ListParagraph"/>
+        <w:rPr>
+          <w:rFonts w:hint="cs"/>
+          <w:rtl/>
+        </w:rPr>
+      </w:pPr>
+    </w:p>
+    <w:p>
+      <w:pPr>
+        <w:pStyle w:val="ListParagraph"/>
+        <w:numPr>
+          <w:ilvl w:val="0"/>
+          <w:numId w:val="3"/>
+        </w:numPr>
+        <w:bidi/>
+      </w:pPr>
+      <w:r>
+        <w:rPr>
+          <w:rFonts w:hint="cs"/>
+          <w:rtl/>
+        </w:rPr>
+        <w:t>לו הייתי כותב את הפרוייקט בתעדוף אבטחתי, הייתי מוסיף בדיקה בכל פונקציה בצד הלקוח שאכן מדובר בלקוח רשום ולא רק בעת קבלת הקלט מהמשתמש על מנת למנוע הרצת פונקציות במצב לא מוכן ממרחב הכתובות.</w:t>
+      </w:r>
+      <w:r>
+        <w:rPr>
+          <w:rFonts w:hint="cs"/>
+          <w:rtl/>
+        </w:rPr>
+        <w:t xml:space="preserve"> אך על מנת לא להסתכן בהורדת נקודות על כפילות קוד ושמירה על אסטטיות בחרתי לרכז את האכיפה בפונקציית קבלת הקלט מהמשתמש.</w:t>
+      </w:r>
+      <w:r>
+        <w:rPr>
+          <w:rFonts w:hint="cs"/>
+          <w:rtl/>
+        </w:rPr>
+        <w:t xml:space="preserve"> אעיר: מראש על מנת להריץ את הפונקציות לכל הבקשות האפשריות יש להשמיש חולשה אחרת ולהריץ קוד ממרחב הכתובות. אכפתי בכובד ראש את הקצאות הזיכרון בתוכנה ואני יוצא מנקודת הנחה שהקוד רץ במערכת הפעלה אשר מפרידה זכרונות של תהליכים, ולכן הרשתי לעצמי לוותר על הבדיקה הכפולה, ומה עוד ששליחת בקשות נוספות לא יתקבלו בצד השרת לו המשתמש אינו רשום.</w:t>
+      </w:r>
+      <w:bookmarkStart w:id="0" w:name="_GoBack"/>
+      <w:bookmarkEnd w:id="0"/>
+      <w:r>
+        <w:rPr>
+          <w:rFonts w:hint="cs"/>
+          <w:rtl/>
+        </w:rPr>
+        <w:t xml:space="preserve"> </w:t>
+      </w:r>
+    </w:p>
+    <w:p>
+      <w:pPr>
+        <w:bidi/>
+        <w:rPr>
+          <w:rtl/>
+        </w:rPr>
+      </w:pPr>
     </w:p>
     <w:sectPr>
       <w:pgSz w:w="12240" w:h="15840"/>
@@ -6320,7 +6769,7 @@
         <w:rFonts w:ascii="Courier New" w:hAnsi="Courier New" w:cs="Courier New" w:hint="default"/>
       </w:rPr>
     </w:lvl>
-    <w:lvl w:ilvl="2" w:tplc="04090005" w:tentative="1">
+    <w:lvl w:ilvl="2" w:tplc="04090005">
       <w:start w:val="1"/>
       <w:numFmt w:val="bullet"/>
       <w:lvlText w:val=""/>
@@ -7472,6 +7921,7 @@
   <w:style w:type="character" w:default="1" w:styleId="DefaultParagraphFont">
     <w:name w:val="Default Paragraph Font"/>
     <w:uiPriority w:val="1"/>
+    <w:semiHidden/>
     <w:unhideWhenUsed/>
   </w:style>
   <w:style w:type="table" w:default="1" w:styleId="TableNormal">

</xml_diff>